<commit_message>
Also edited Report Draft Draft in case of conflict
</commit_message>
<xml_diff>
--- a/Report Draft Draft.docx
+++ b/Report Draft Draft.docx
@@ -485,7 +485,40 @@
         <w:rPr>
           <w:rFonts w:cstheme="minorHAnsi"/>
         </w:rPr>
-        <w:t>, 2018). The rule-based agent is a simple Python script which reads in data corresponding to the game screen, alongside other information recorded by the package such as Mario’s coordinates and the number of lives he has., then chooses what combination of buttons to input based on that data. The rules used to determine what inputs are made were coded by hand over the course of th</w:t>
+        <w:t xml:space="preserve">, 2018). </w:t>
+      </w:r>
+      <w:r>
+        <w:rPr>
+          <w:rFonts w:cstheme="minorHAnsi"/>
+          <w:color w:val="FF0000"/>
+        </w:rPr>
+        <w:t>Our first agent</w:t>
+      </w:r>
+      <w:r>
+        <w:rPr>
+          <w:rFonts w:cstheme="minorHAnsi"/>
+          <w:color w:val="FF0000"/>
+        </w:rPr>
+        <w:t xml:space="preserve"> is a rule-based agent, using simple Python functions to make decisions. We chose this algorithm for its simplicity in implementation, and for the ability to compare it with the </w:t>
+      </w:r>
+      <w:r>
+        <w:rPr>
+          <w:rFonts w:cstheme="minorHAnsi"/>
+          <w:color w:val="FF0000"/>
+        </w:rPr>
+        <w:t>more complex reinforcement learning agents</w:t>
+      </w:r>
+      <w:r>
+        <w:rPr>
+          <w:rFonts w:cstheme="minorHAnsi"/>
+        </w:rPr>
+        <w:t>. T</w:t>
+      </w:r>
+      <w:r>
+        <w:rPr>
+          <w:rFonts w:cstheme="minorHAnsi"/>
+        </w:rPr>
+        <w:t>he rule-based agent is a simple Python script which reads in data corresponding to the game screen, alongside other information recorded by the package such as Mario’s coordinates and the number of lives he has., then chooses what combination of buttons to input based on that data. The rules used to determine what inputs are made were coded by hand over the course of th</w:t>
       </w:r>
       <w:r>
         <w:rPr>
@@ -509,19 +542,89 @@
         <w:rPr>
           <w:rFonts w:cstheme="minorHAnsi"/>
         </w:rPr>
-        <w:t>, with it being tweaked manually in response to testing it starting from World 1-1 with 3 lives</w:t>
-      </w:r>
-      <w:r>
-        <w:rPr>
-          <w:rFonts w:cstheme="minorHAnsi"/>
-        </w:rPr>
-        <w:t xml:space="preserve">. </w:t>
-      </w:r>
-      <w:r>
-        <w:rPr>
-          <w:rFonts w:cstheme="minorHAnsi"/>
-        </w:rPr>
-        <w:t>Identifying the different platforms and enemies was done in part with code developed by Lauren Gee (2023), with some modifications to increase the range of enemies and blocks the agent could identify.</w:t>
+        <w:t>, with it being tweaked manually in response to testing it starting from World 1-1</w:t>
+      </w:r>
+      <w:r>
+        <w:rPr>
+          <w:rFonts w:cstheme="minorHAnsi"/>
+          <w:color w:val="FF0000"/>
+        </w:rPr>
+        <w:t>, the game’s first level,</w:t>
+      </w:r>
+      <w:r>
+        <w:rPr>
+          <w:rFonts w:cstheme="minorHAnsi"/>
+          <w:color w:val="FF0000"/>
+        </w:rPr>
+        <w:t xml:space="preserve"> </w:t>
+      </w:r>
+      <w:r>
+        <w:rPr>
+          <w:rFonts w:cstheme="minorHAnsi"/>
+        </w:rPr>
+        <w:t>with 3 lives</w:t>
+      </w:r>
+      <w:r>
+        <w:rPr>
+          <w:rFonts w:cstheme="minorHAnsi"/>
+        </w:rPr>
+        <w:t>.</w:t>
+      </w:r>
+      <w:r>
+        <w:rPr>
+          <w:rFonts w:cstheme="minorHAnsi"/>
+        </w:rPr>
+        <w:t xml:space="preserve"> </w:t>
+      </w:r>
+      <w:r>
+        <w:rPr>
+          <w:rFonts w:cstheme="minorHAnsi"/>
+          <w:color w:val="FF0000"/>
+        </w:rPr>
+        <w:t>For example, if</w:t>
+      </w:r>
+      <w:r>
+        <w:rPr>
+          <w:rFonts w:cstheme="minorHAnsi"/>
+          <w:color w:val="FF0000"/>
+        </w:rPr>
+        <w:t xml:space="preserve"> the agent detects that a </w:t>
+      </w:r>
+      <w:proofErr w:type="spellStart"/>
+      <w:r>
+        <w:rPr>
+          <w:rFonts w:cstheme="minorHAnsi"/>
+          <w:color w:val="FF0000"/>
+        </w:rPr>
+        <w:t>Goomba</w:t>
+      </w:r>
+      <w:proofErr w:type="spellEnd"/>
+      <w:r>
+        <w:rPr>
+          <w:rFonts w:cstheme="minorHAnsi"/>
+          <w:color w:val="FF0000"/>
+        </w:rPr>
+        <w:t xml:space="preserve"> is close in front of it and the agent is not airborne, it will press the jump and run buttons and hold them down for the next few frames to ensure it jumps over the enemy.</w:t>
+      </w:r>
+      <w:r>
+        <w:rPr>
+          <w:rFonts w:cstheme="minorHAnsi"/>
+          <w:color w:val="FF0000"/>
+        </w:rPr>
+        <w:t xml:space="preserve"> </w:t>
+      </w:r>
+      <w:r>
+        <w:rPr>
+          <w:rFonts w:cstheme="minorHAnsi"/>
+        </w:rPr>
+        <w:t xml:space="preserve">Identifying the different platforms and enemies was done in part with code developed by Lauren Gee </w:t>
+      </w:r>
+      <w:r>
+        <w:rPr>
+          <w:rFonts w:cstheme="minorHAnsi"/>
+        </w:rPr>
+        <w:lastRenderedPageBreak/>
+        <w:t>(2023), with some modifications to increase the range of enemies and blocks the agent could identify.</w:t>
       </w:r>
       <w:r>
         <w:rPr>
@@ -546,80 +649,142 @@
     <w:p>
       <w:pPr>
         <w:rPr>
-          <w:rFonts w:cstheme="minorHAnsi"/>
-          <w:sz w:val="36"/>
-          <w:szCs w:val="36"/>
-        </w:rPr>
-      </w:pPr>
-      <w:r>
-        <w:rPr>
-          <w:rFonts w:cstheme="minorHAnsi"/>
-        </w:rPr>
-        <w:lastRenderedPageBreak/>
-        <w:t>[</w:t>
+          <w:rFonts w:ascii="LMRoman12" w:hAnsi="LMRoman12" w:hint="eastAsia"/>
+          <w:color w:val="538135" w:themeColor="accent6" w:themeShade="BF"/>
+        </w:rPr>
+      </w:pPr>
+      <w:r>
+        <w:rPr>
+          <w:rFonts w:ascii="LMRoman12" w:hAnsi="LMRoman12"/>
+          <w:color w:val="538135" w:themeColor="accent6" w:themeShade="BF"/>
+        </w:rPr>
+        <w:t>For our second agent, we used the Proximal Policy Optimization (PPO) reinforcement learning algorithm alongside the Convolutional Neural Network (CNN) policy from stable-baselines3. We decided on this algorithm as it was in line with the projects scope, being a more simple, stable</w:t>
+      </w:r>
+      <w:r>
+        <w:rPr>
+          <w:rFonts w:ascii="LMRoman12" w:hAnsi="LMRoman12" w:hint="eastAsia"/>
+          <w:color w:val="538135" w:themeColor="accent6" w:themeShade="BF"/>
+        </w:rPr>
+        <w:t>,</w:t>
+      </w:r>
+      <w:r>
+        <w:rPr>
+          <w:rFonts w:ascii="LMRoman12" w:hAnsi="LMRoman12"/>
+          <w:color w:val="538135" w:themeColor="accent6" w:themeShade="BF"/>
+        </w:rPr>
+        <w:t xml:space="preserve"> and efficient algorithm compared to others. We elected to use the CNN policy as it is suited towards grid-like data – in our case, images of the game screen. Like the Rule-based agent, our PPO agent read in the game screen observation and additional information. However</w:t>
+      </w:r>
+      <w:r>
+        <w:rPr>
+          <w:rFonts w:ascii="LMRoman12" w:hAnsi="LMRoman12" w:hint="eastAsia"/>
+          <w:color w:val="538135" w:themeColor="accent6" w:themeShade="BF"/>
+        </w:rPr>
+        <w:t>,</w:t>
+      </w:r>
+      <w:r>
+        <w:rPr>
+          <w:rFonts w:ascii="LMRoman12" w:hAnsi="LMRoman12"/>
+          <w:color w:val="538135" w:themeColor="accent6" w:themeShade="BF"/>
+        </w:rPr>
+        <w:t xml:space="preserve"> in contrast to the rule-based agent, the game screen observation data is reduced to limit the amount of data fed to the agent (to reduce computational load). This was achieved via grayscale of the three RGB channels into a single channel. The agent will then iterate through steps or ‘frames’ of the game analysing four game screens at a time. This was achieved through the frame-stacking technique, layering four frames into one giving the agent game screens with a sense of motion. After the agent analysed, it would select a decision based off its frame of understanding (model). The decisions were also restricted to 7 possible simple actions, reducing the computational stress and experimentation of the agent. Over millions of iterations of the analyse, predict, learn loop, the agent refined its model attempting to maximise the reward achieved by its predictions. </w:t>
+      </w:r>
+    </w:p>
+    <w:p>
+      <w:pPr>
+        <w:rPr>
+          <w:rFonts w:ascii="LMRoman12" w:hAnsi="LMRoman12" w:hint="eastAsia"/>
+          <w:color w:val="538135" w:themeColor="accent6" w:themeShade="BF"/>
+        </w:rPr>
+      </w:pPr>
+    </w:p>
+    <w:p>
+      <w:pPr>
+        <w:rPr>
+          <w:rFonts w:ascii="LMRoman12" w:hAnsi="LMRoman12" w:hint="eastAsia"/>
+          <w:color w:val="538135" w:themeColor="accent6" w:themeShade="BF"/>
+        </w:rPr>
+      </w:pPr>
+      <w:r>
+        <w:rPr>
+          <w:rFonts w:ascii="LMRoman12" w:hAnsi="LMRoman12"/>
+          <w:color w:val="538135" w:themeColor="accent6" w:themeShade="BF"/>
+        </w:rPr>
+        <w:t>Selecting the optimal PPO hyperparameters and environment settings proved to be a challenge for our project. As we used newer versions of stable-baselines3</w:t>
+      </w:r>
+      <w:r>
+        <w:rPr>
+          <w:rFonts w:ascii="LMRoman12" w:hAnsi="LMRoman12"/>
+          <w:color w:val="538135" w:themeColor="accent6" w:themeShade="BF"/>
+        </w:rPr>
+        <w:t xml:space="preserve"> and </w:t>
       </w:r>
       <w:proofErr w:type="spellStart"/>
       <w:r>
         <w:rPr>
-          <w:rFonts w:cstheme="minorHAnsi"/>
-        </w:rPr>
-        <w:t>pytorch</w:t>
+          <w:rFonts w:ascii="LMRoman12" w:hAnsi="LMRoman12"/>
+          <w:color w:val="538135" w:themeColor="accent6" w:themeShade="BF"/>
+        </w:rPr>
+        <w:t>PyTorch</w:t>
       </w:r>
       <w:proofErr w:type="spellEnd"/>
       <w:r>
         <w:rPr>
-          <w:rFonts w:cstheme="minorHAnsi"/>
-        </w:rPr>
-        <w:t xml:space="preserve"> code description]</w:t>
-      </w:r>
-    </w:p>
-    <w:p>
-      <w:pPr>
-        <w:pStyle w:val="NormalWeb"/>
-        <w:rPr>
-          <w:rFonts w:asciiTheme="minorHAnsi" w:hAnsiTheme="minorHAnsi" w:cstheme="minorHAnsi"/>
-        </w:rPr>
-      </w:pPr>
-      <w:r>
-        <w:rPr>
-          <w:rFonts w:asciiTheme="minorHAnsi" w:hAnsiTheme="minorHAnsi" w:cstheme="minorHAnsi"/>
-        </w:rPr>
-        <w:t>[</w:t>
-      </w:r>
-      <w:r>
-        <w:rPr>
-          <w:rFonts w:asciiTheme="minorHAnsi" w:hAnsiTheme="minorHAnsi" w:cstheme="minorHAnsi"/>
-        </w:rPr>
-        <w:t xml:space="preserve">explain how </w:t>
+          <w:rFonts w:ascii="LMRoman12" w:hAnsi="LMRoman12"/>
+          <w:color w:val="538135" w:themeColor="accent6" w:themeShade="BF"/>
+        </w:rPr>
+        <w:t>, we believe there were some incompatibilities and lack of publicly available information regarding hyperparameters for a super-</w:t>
       </w:r>
       <w:proofErr w:type="spellStart"/>
       <w:r>
         <w:rPr>
-          <w:rFonts w:asciiTheme="minorHAnsi" w:hAnsiTheme="minorHAnsi" w:cstheme="minorHAnsi"/>
-        </w:rPr>
-        <w:t>RuleBased</w:t>
+          <w:rFonts w:ascii="LMRoman12" w:hAnsi="LMRoman12"/>
+          <w:color w:val="538135" w:themeColor="accent6" w:themeShade="BF"/>
+        </w:rPr>
+        <w:t>mario</w:t>
       </w:r>
       <w:proofErr w:type="spellEnd"/>
       <w:r>
         <w:rPr>
-          <w:rFonts w:asciiTheme="minorHAnsi" w:hAnsiTheme="minorHAnsi" w:cstheme="minorHAnsi"/>
-        </w:rPr>
-        <w:t xml:space="preserve"> and PPO were constructed/trained</w:t>
-      </w:r>
-      <w:r>
-        <w:rPr>
-          <w:rFonts w:asciiTheme="minorHAnsi" w:hAnsiTheme="minorHAnsi" w:cstheme="minorHAnsi"/>
-        </w:rPr>
-        <w:t>]</w:t>
-      </w:r>
-    </w:p>
-    <w:p>
-      <w:pPr>
-        <w:pStyle w:val="NormalWeb"/>
-        <w:rPr>
-          <w:rFonts w:asciiTheme="minorHAnsi" w:hAnsiTheme="minorHAnsi" w:cstheme="minorHAnsi"/>
-        </w:rPr>
-      </w:pPr>
+          <w:rFonts w:ascii="LMRoman12" w:hAnsi="LMRoman12"/>
+          <w:color w:val="538135" w:themeColor="accent6" w:themeShade="BF"/>
+        </w:rPr>
+        <w:t>-bros-gym environment. After 70 iterations of adjusting hyperparameters such as entropy coefficient, learning rate, discount factor, the learning policy</w:t>
+      </w:r>
+      <w:r>
+        <w:rPr>
+          <w:rFonts w:ascii="LMRoman12" w:hAnsi="LMRoman12" w:hint="eastAsia"/>
+          <w:color w:val="538135" w:themeColor="accent6" w:themeShade="BF"/>
+        </w:rPr>
+        <w:t>,</w:t>
+      </w:r>
+      <w:r>
+        <w:rPr>
+          <w:rFonts w:ascii="LMRoman12" w:hAnsi="LMRoman12"/>
+          <w:color w:val="538135" w:themeColor="accent6" w:themeShade="BF"/>
+        </w:rPr>
+        <w:t xml:space="preserve"> and the environment itself (we tried using super-mario-bros-gym-v3), we had to accept the underwhelming results of occasionally beating </w:t>
+      </w:r>
+      <w:r>
+        <w:rPr>
+          <w:rFonts w:ascii="LMRoman12" w:hAnsi="LMRoman12"/>
+          <w:color w:val="FF0000"/>
+        </w:rPr>
+        <w:t>World</w:t>
+      </w:r>
+      <w:r>
+        <w:rPr>
+          <w:rFonts w:ascii="LMRoman12" w:hAnsi="LMRoman12"/>
+          <w:color w:val="538135" w:themeColor="accent6" w:themeShade="BF"/>
+        </w:rPr>
+        <w:t xml:space="preserve"> </w:t>
+      </w:r>
+      <w:r>
+        <w:rPr>
+          <w:rFonts w:ascii="LMRoman12" w:hAnsi="LMRoman12"/>
+          <w:color w:val="538135" w:themeColor="accent6" w:themeShade="BF"/>
+        </w:rPr>
+        <w:t>1-1.</w:t>
+      </w:r>
     </w:p>
     <w:p>
       <w:pPr>
@@ -671,7 +836,8 @@
       <w:pPr>
         <w:pStyle w:val="NormalWeb"/>
         <w:rPr>
-          <w:rFonts w:asciiTheme="minorHAnsi" w:hAnsiTheme="minorHAnsi" w:cstheme="minorHAnsi"/>
+          <w:rFonts w:ascii="LMRoman12" w:hAnsi="LMRoman12"/>
+          <w:color w:val="538135" w:themeColor="accent6" w:themeShade="BF"/>
         </w:rPr>
       </w:pPr>
       <w:r>
@@ -710,7 +876,20 @@
         <w:rPr>
           <w:rFonts w:asciiTheme="minorHAnsi" w:hAnsiTheme="minorHAnsi" w:cstheme="minorHAnsi"/>
         </w:rPr>
-        <w:t>Starting from level 1-1 with 3 lives</w:t>
+        <w:t xml:space="preserve">Starting from </w:t>
+      </w:r>
+      <w:r>
+        <w:rPr>
+          <w:rFonts w:asciiTheme="minorHAnsi" w:hAnsiTheme="minorHAnsi" w:cstheme="minorHAnsi"/>
+          <w:color w:val="FF0000"/>
+        </w:rPr>
+        <w:t>World</w:t>
+      </w:r>
+      <w:r>
+        <w:rPr>
+          <w:rFonts w:asciiTheme="minorHAnsi" w:hAnsiTheme="minorHAnsi" w:cstheme="minorHAnsi"/>
+        </w:rPr>
+        <w:t xml:space="preserve"> 1-1 with 3 lives</w:t>
       </w:r>
       <w:r>
         <w:rPr>
@@ -718,105 +897,491 @@
         </w:rPr>
         <w:t xml:space="preserve">, the </w:t>
       </w:r>
-      <w:proofErr w:type="gramStart"/>
-      <w:r>
-        <w:rPr>
-          <w:rFonts w:asciiTheme="minorHAnsi" w:hAnsiTheme="minorHAnsi" w:cstheme="minorHAnsi"/>
-        </w:rPr>
-        <w:t>rule based</w:t>
-      </w:r>
-      <w:proofErr w:type="gramEnd"/>
-      <w:r>
-        <w:rPr>
-          <w:rFonts w:asciiTheme="minorHAnsi" w:hAnsiTheme="minorHAnsi" w:cstheme="minorHAnsi"/>
-        </w:rPr>
-        <w:t xml:space="preserve"> agent earns a total reward of 4126. </w:t>
-      </w:r>
-      <w:r>
-        <w:rPr>
-          <w:rFonts w:asciiTheme="minorHAnsi" w:hAnsiTheme="minorHAnsi" w:cstheme="minorHAnsi"/>
-        </w:rPr>
-        <w:t>[</w:t>
-      </w:r>
-      <w:r>
-        <w:rPr>
-          <w:rFonts w:asciiTheme="minorHAnsi" w:hAnsiTheme="minorHAnsi" w:cstheme="minorHAnsi"/>
-        </w:rPr>
-        <w:t xml:space="preserve">compare reward value from </w:t>
-      </w:r>
-      <w:r>
-        <w:rPr>
-          <w:rFonts w:asciiTheme="minorHAnsi" w:hAnsiTheme="minorHAnsi" w:cstheme="minorHAnsi"/>
-        </w:rPr>
-        <w:t>PPO, perhaps with different training amounts?</w:t>
-      </w:r>
-      <w:r>
-        <w:rPr>
-          <w:rFonts w:asciiTheme="minorHAnsi" w:hAnsiTheme="minorHAnsi" w:cstheme="minorHAnsi"/>
-        </w:rPr>
-        <w:t>]</w:t>
+      <w:r>
+        <w:rPr>
+          <w:rFonts w:asciiTheme="minorHAnsi" w:hAnsiTheme="minorHAnsi" w:cstheme="minorHAnsi"/>
+        </w:rPr>
+        <w:t>rule-based</w:t>
+      </w:r>
+      <w:r>
+        <w:rPr>
+          <w:rFonts w:asciiTheme="minorHAnsi" w:hAnsiTheme="minorHAnsi" w:cstheme="minorHAnsi"/>
+        </w:rPr>
+        <w:t xml:space="preserve"> agent earns a total reward of 4126</w:t>
+      </w:r>
+      <w:r>
+        <w:rPr>
+          <w:rFonts w:asciiTheme="minorHAnsi" w:hAnsiTheme="minorHAnsi" w:cstheme="minorHAnsi"/>
+          <w:color w:val="FF0000"/>
+        </w:rPr>
+        <w:t xml:space="preserve">, consistently beating </w:t>
+      </w:r>
+      <w:r>
+        <w:rPr>
+          <w:rFonts w:asciiTheme="minorHAnsi" w:hAnsiTheme="minorHAnsi" w:cstheme="minorHAnsi"/>
+          <w:color w:val="FF0000"/>
+        </w:rPr>
+        <w:t>World</w:t>
+      </w:r>
+      <w:r>
+        <w:rPr>
+          <w:rFonts w:asciiTheme="minorHAnsi" w:hAnsiTheme="minorHAnsi" w:cstheme="minorHAnsi"/>
+          <w:color w:val="FF0000"/>
+        </w:rPr>
+        <w:t xml:space="preserve"> </w:t>
+      </w:r>
+      <w:r>
+        <w:rPr>
+          <w:rFonts w:asciiTheme="minorHAnsi" w:hAnsiTheme="minorHAnsi" w:cstheme="minorHAnsi"/>
+          <w:color w:val="FF0000"/>
+        </w:rPr>
+        <w:t xml:space="preserve">1-1 but quickly dying at the start of </w:t>
+      </w:r>
+      <w:r>
+        <w:rPr>
+          <w:rFonts w:asciiTheme="minorHAnsi" w:hAnsiTheme="minorHAnsi" w:cstheme="minorHAnsi"/>
+          <w:color w:val="FF0000"/>
+        </w:rPr>
+        <w:t>World</w:t>
+      </w:r>
+      <w:r>
+        <w:rPr>
+          <w:rFonts w:asciiTheme="minorHAnsi" w:hAnsiTheme="minorHAnsi" w:cstheme="minorHAnsi"/>
+          <w:color w:val="FF0000"/>
+        </w:rPr>
+        <w:t xml:space="preserve"> </w:t>
+      </w:r>
+      <w:r>
+        <w:rPr>
+          <w:rFonts w:asciiTheme="minorHAnsi" w:hAnsiTheme="minorHAnsi" w:cstheme="minorHAnsi"/>
+          <w:color w:val="FF0000"/>
+        </w:rPr>
+        <w:t>1-2</w:t>
+      </w:r>
+      <w:r>
+        <w:rPr>
+          <w:rFonts w:asciiTheme="minorHAnsi" w:hAnsiTheme="minorHAnsi" w:cstheme="minorHAnsi"/>
+          <w:color w:val="FF0000"/>
+        </w:rPr>
+        <w:t>.</w:t>
+      </w:r>
+      <w:r>
+        <w:rPr>
+          <w:rFonts w:asciiTheme="minorHAnsi" w:hAnsiTheme="minorHAnsi" w:cstheme="minorHAnsi"/>
+        </w:rPr>
+        <w:t xml:space="preserve"> </w:t>
+      </w:r>
+      <w:r>
+        <w:rPr>
+          <w:rFonts w:ascii="LMRoman12" w:hAnsi="LMRoman12"/>
+          <w:color w:val="538135" w:themeColor="accent6" w:themeShade="BF"/>
+        </w:rPr>
+        <w:t xml:space="preserve">Early in the PPO agent’s training it would achieve anywhere between [XXXX] – [XXXX] reward. After </w:t>
+      </w:r>
+      <w:r>
+        <w:rPr>
+          <w:rFonts w:ascii="LMRoman12" w:hAnsi="LMRoman12"/>
+          <w:color w:val="538135" w:themeColor="accent6" w:themeShade="BF"/>
+        </w:rPr>
+        <w:t>4</w:t>
+      </w:r>
+      <w:r>
+        <w:rPr>
+          <w:rFonts w:ascii="LMRoman12" w:hAnsi="LMRoman12"/>
+          <w:color w:val="538135" w:themeColor="accent6" w:themeShade="BF"/>
+        </w:rPr>
+        <w:t xml:space="preserve"> million steps, the PPO agent would plateau at roughly 2000 average reward per </w:t>
+      </w:r>
+      <w:r>
+        <w:rPr>
+          <w:rFonts w:ascii="LMRoman12" w:hAnsi="LMRoman12"/>
+          <w:color w:val="538135" w:themeColor="accent6" w:themeShade="BF"/>
+        </w:rPr>
+        <w:t>3 lives.</w:t>
+      </w:r>
+      <w:r>
+        <w:rPr>
+          <w:rFonts w:ascii="LMRoman12" w:hAnsi="LMRoman12"/>
+          <w:color w:val="538135" w:themeColor="accent6" w:themeShade="BF"/>
+        </w:rPr>
+        <w:t xml:space="preserve"> It would go on to occasionally beat </w:t>
+      </w:r>
+      <w:r>
+        <w:rPr>
+          <w:rFonts w:asciiTheme="minorHAnsi" w:hAnsiTheme="minorHAnsi" w:cstheme="minorHAnsi"/>
+          <w:color w:val="FF0000"/>
+        </w:rPr>
+        <w:t>World</w:t>
+      </w:r>
+      <w:r>
+        <w:rPr>
+          <w:rFonts w:ascii="LMRoman12" w:hAnsi="LMRoman12"/>
+          <w:color w:val="538135" w:themeColor="accent6" w:themeShade="BF"/>
+        </w:rPr>
+        <w:t xml:space="preserve"> </w:t>
+      </w:r>
+      <w:r>
+        <w:rPr>
+          <w:rFonts w:ascii="LMRoman12" w:hAnsi="LMRoman12"/>
+          <w:color w:val="538135" w:themeColor="accent6" w:themeShade="BF"/>
+        </w:rPr>
+        <w:t>1-1.</w:t>
       </w:r>
     </w:p>
     <w:p>
       <w:pPr>
         <w:pStyle w:val="NormalWeb"/>
         <w:rPr>
-          <w:rFonts w:asciiTheme="minorHAnsi" w:hAnsiTheme="minorHAnsi" w:cstheme="minorHAnsi"/>
-        </w:rPr>
-      </w:pPr>
-      <w:r>
-        <w:rPr>
-          <w:rFonts w:asciiTheme="minorHAnsi" w:hAnsiTheme="minorHAnsi" w:cstheme="minorHAnsi"/>
-        </w:rPr>
-        <w:t xml:space="preserve">Besides the differences in total reward, there are several other differences in the agents that affect their usefulness. The </w:t>
-      </w:r>
-      <w:proofErr w:type="gramStart"/>
-      <w:r>
-        <w:rPr>
-          <w:rFonts w:asciiTheme="minorHAnsi" w:hAnsiTheme="minorHAnsi" w:cstheme="minorHAnsi"/>
-        </w:rPr>
-        <w:t>rule based</w:t>
-      </w:r>
-      <w:proofErr w:type="gramEnd"/>
-      <w:r>
-        <w:rPr>
-          <w:rFonts w:asciiTheme="minorHAnsi" w:hAnsiTheme="minorHAnsi" w:cstheme="minorHAnsi"/>
-        </w:rPr>
-        <w:t xml:space="preserve"> agent benefits from consistency; since neither the agent nor </w:t>
+          <w:rFonts w:ascii="LMRoman12" w:hAnsi="LMRoman12"/>
+          <w:color w:val="538135" w:themeColor="accent6" w:themeShade="BF"/>
+        </w:rPr>
+      </w:pPr>
+      <w:r>
+        <w:rPr>
+          <w:rFonts w:ascii="LMRoman12" w:hAnsi="LMRoman12"/>
+          <w:color w:val="538135" w:themeColor="accent6" w:themeShade="BF"/>
+        </w:rPr>
+        <w:t xml:space="preserve">With the PPO algorithm and the above reward function, we noticed many strange behaviours. For example, after millions of iterations, sometimes the agent would </w:t>
+      </w:r>
+      <w:r>
+        <w:rPr>
+          <w:rFonts w:ascii="LMRoman12" w:hAnsi="LMRoman12"/>
+          <w:color w:val="538135" w:themeColor="accent6" w:themeShade="BF"/>
+        </w:rPr>
+        <w:lastRenderedPageBreak/>
+        <w:t xml:space="preserve">develop a local optimum such as running into the second pipe indefinitely. This led to us finding a time limit wrapper function for our environment from </w:t>
+      </w:r>
+      <w:proofErr w:type="spellStart"/>
+      <w:r>
+        <w:rPr>
+          <w:rFonts w:ascii="LMRoman12" w:hAnsi="LMRoman12"/>
+          <w:color w:val="538135" w:themeColor="accent6" w:themeShade="BF"/>
+        </w:rPr>
+        <w:t>ClarityCoders</w:t>
+      </w:r>
+      <w:proofErr w:type="spellEnd"/>
+      <w:r>
+        <w:rPr>
+          <w:rFonts w:ascii="LMRoman12" w:hAnsi="LMRoman12"/>
+          <w:color w:val="538135" w:themeColor="accent6" w:themeShade="BF"/>
+        </w:rPr>
+        <w:t xml:space="preserve"> (2022). This time limit wrapper indirectly modified the reward function, associating a death penalty for the agent if it did not complete the level in time.</w:t>
+      </w:r>
+    </w:p>
+    <w:p>
+      <w:pPr>
+        <w:pStyle w:val="NormalWeb"/>
+        <w:rPr>
+          <w:rFonts w:asciiTheme="minorHAnsi" w:hAnsiTheme="minorHAnsi" w:cstheme="minorHAnsi"/>
+          <w:color w:val="FF0000"/>
+        </w:rPr>
+      </w:pPr>
+      <w:r>
+        <w:rPr>
+          <w:rFonts w:asciiTheme="minorHAnsi" w:hAnsiTheme="minorHAnsi" w:cstheme="minorHAnsi"/>
+          <w:color w:val="FF0000"/>
+        </w:rPr>
+        <w:t xml:space="preserve">Besides the differences in total reward, there are several other differences in the agents that affect their usefulness. </w:t>
+      </w:r>
+      <w:r>
+        <w:rPr>
+          <w:rFonts w:asciiTheme="minorHAnsi" w:hAnsiTheme="minorHAnsi" w:cstheme="minorHAnsi"/>
+          <w:color w:val="FF0000"/>
+        </w:rPr>
+        <w:t>One of t</w:t>
+      </w:r>
+      <w:r>
+        <w:rPr>
+          <w:rFonts w:asciiTheme="minorHAnsi" w:hAnsiTheme="minorHAnsi" w:cstheme="minorHAnsi"/>
+          <w:color w:val="FF0000"/>
+        </w:rPr>
+        <w:t xml:space="preserve">he </w:t>
+      </w:r>
+      <w:r>
+        <w:rPr>
+          <w:rFonts w:asciiTheme="minorHAnsi" w:hAnsiTheme="minorHAnsi" w:cstheme="minorHAnsi"/>
+          <w:color w:val="FF0000"/>
+        </w:rPr>
+        <w:t>rule-based</w:t>
+      </w:r>
+      <w:r>
+        <w:rPr>
+          <w:rFonts w:asciiTheme="minorHAnsi" w:hAnsiTheme="minorHAnsi" w:cstheme="minorHAnsi"/>
+          <w:color w:val="FF0000"/>
+        </w:rPr>
+        <w:t xml:space="preserve"> agent</w:t>
+      </w:r>
+      <w:r>
+        <w:rPr>
+          <w:rFonts w:asciiTheme="minorHAnsi" w:hAnsiTheme="minorHAnsi" w:cstheme="minorHAnsi"/>
+          <w:color w:val="FF0000"/>
+        </w:rPr>
+        <w:t>’s</w:t>
+      </w:r>
+      <w:r>
+        <w:rPr>
+          <w:rFonts w:asciiTheme="minorHAnsi" w:hAnsiTheme="minorHAnsi" w:cstheme="minorHAnsi"/>
+          <w:color w:val="FF0000"/>
+        </w:rPr>
+        <w:t xml:space="preserve"> benefits </w:t>
+      </w:r>
+      <w:r>
+        <w:rPr>
+          <w:rFonts w:asciiTheme="minorHAnsi" w:hAnsiTheme="minorHAnsi" w:cstheme="minorHAnsi"/>
+          <w:color w:val="FF0000"/>
+        </w:rPr>
+        <w:t>is its</w:t>
+      </w:r>
+      <w:r>
+        <w:rPr>
+          <w:rFonts w:asciiTheme="minorHAnsi" w:hAnsiTheme="minorHAnsi" w:cstheme="minorHAnsi"/>
+          <w:color w:val="FF0000"/>
+        </w:rPr>
+        <w:t xml:space="preserve"> consistency; since neither the agent nor </w:t>
       </w:r>
       <w:r>
         <w:rPr>
           <w:rFonts w:asciiTheme="minorHAnsi" w:hAnsiTheme="minorHAnsi" w:cstheme="minorHAnsi"/>
           <w:i/>
           <w:iCs/>
+          <w:color w:val="FF0000"/>
         </w:rPr>
         <w:t>Super Mario Bros.</w:t>
       </w:r>
       <w:r>
         <w:rPr>
           <w:rFonts w:asciiTheme="minorHAnsi" w:hAnsiTheme="minorHAnsi" w:cstheme="minorHAnsi"/>
-        </w:rPr>
-        <w:t xml:space="preserve"> itself have any random elements, it will always perform the exact same with no chance of random elements affecting its performance. Another notable benefit is being easy and quick to understand and tweak; if a change is desired the code can be directly edited and reran to see the changes, while the PPO agent requires hours of training just to see the results of any changes made. The obvious downside of the </w:t>
+          <w:color w:val="FF0000"/>
+        </w:rPr>
+        <w:t xml:space="preserve"> itself have any random </w:t>
       </w:r>
       <w:proofErr w:type="gramStart"/>
       <w:r>
         <w:rPr>
           <w:rFonts w:asciiTheme="minorHAnsi" w:hAnsiTheme="minorHAnsi" w:cstheme="minorHAnsi"/>
-        </w:rPr>
-        <w:t>rule based</w:t>
+          <w:color w:val="FF0000"/>
+        </w:rPr>
+        <w:t>elements,</w:t>
       </w:r>
       <w:proofErr w:type="gramEnd"/>
       <w:r>
         <w:rPr>
           <w:rFonts w:asciiTheme="minorHAnsi" w:hAnsiTheme="minorHAnsi" w:cstheme="minorHAnsi"/>
-        </w:rPr>
-        <w:t xml:space="preserve"> agent is that it is incapable of learning from its training directly. Our</w:t>
-      </w:r>
-      <w:r>
-        <w:rPr>
-          <w:rFonts w:asciiTheme="minorHAnsi" w:hAnsiTheme="minorHAnsi" w:cstheme="minorHAnsi"/>
-        </w:rPr>
-        <w:t xml:space="preserve"> agent was primarily designed for beating World 1-1, a level which uses the standard overworld colour palette; if made to try and play a differently themed level like 1-2 it will not recognise any of the blocks or enemies due to them being different colours. This will not change unless we directly program in the ability for it to recognise these objects. In contrast, the PPO agent will eventually learn to beat these levels if given enough time to train, with no intervention from the programmer.</w:t>
+          <w:color w:val="FF0000"/>
+        </w:rPr>
+        <w:t xml:space="preserve"> it will always perform the exact same with no chance of random elements affecting its performance. </w:t>
+      </w:r>
+      <w:r>
+        <w:rPr>
+          <w:rFonts w:asciiTheme="minorHAnsi" w:hAnsiTheme="minorHAnsi" w:cstheme="minorHAnsi"/>
+          <w:color w:val="FF0000"/>
+        </w:rPr>
+        <w:t xml:space="preserve">This means that running the code once is sufficient to gauge its performance, as opposed </w:t>
+      </w:r>
+      <w:r>
+        <w:rPr>
+          <w:rFonts w:asciiTheme="minorHAnsi" w:hAnsiTheme="minorHAnsi" w:cstheme="minorHAnsi"/>
+          <w:color w:val="FF0000"/>
+        </w:rPr>
+        <w:t>to the PPO agent where many trials may be necessary to confirm that its training paid off.</w:t>
+      </w:r>
+    </w:p>
+    <w:p>
+      <w:pPr>
+        <w:pStyle w:val="NormalWeb"/>
+        <w:rPr>
+          <w:rFonts w:asciiTheme="minorHAnsi" w:hAnsiTheme="minorHAnsi" w:cstheme="minorHAnsi"/>
+          <w:color w:val="FF0000"/>
+        </w:rPr>
+      </w:pPr>
+      <w:r>
+        <w:rPr>
+          <w:rFonts w:asciiTheme="minorHAnsi" w:hAnsiTheme="minorHAnsi" w:cstheme="minorHAnsi"/>
+          <w:color w:val="FF0000"/>
+        </w:rPr>
+        <w:t>Another notable benefit</w:t>
+      </w:r>
+      <w:r>
+        <w:rPr>
+          <w:rFonts w:asciiTheme="minorHAnsi" w:hAnsiTheme="minorHAnsi" w:cstheme="minorHAnsi"/>
+          <w:color w:val="FF0000"/>
+        </w:rPr>
+        <w:t xml:space="preserve"> of the rule-based agent</w:t>
+      </w:r>
+      <w:r>
+        <w:rPr>
+          <w:rFonts w:asciiTheme="minorHAnsi" w:hAnsiTheme="minorHAnsi" w:cstheme="minorHAnsi"/>
+          <w:color w:val="FF0000"/>
+        </w:rPr>
+        <w:t xml:space="preserve"> is </w:t>
+      </w:r>
+      <w:r>
+        <w:rPr>
+          <w:rFonts w:asciiTheme="minorHAnsi" w:hAnsiTheme="minorHAnsi" w:cstheme="minorHAnsi"/>
+          <w:color w:val="FF0000"/>
+        </w:rPr>
+        <w:t>that it is</w:t>
+      </w:r>
+      <w:r>
+        <w:rPr>
+          <w:rFonts w:asciiTheme="minorHAnsi" w:hAnsiTheme="minorHAnsi" w:cstheme="minorHAnsi"/>
+          <w:color w:val="FF0000"/>
+        </w:rPr>
+        <w:t xml:space="preserve"> easy </w:t>
+      </w:r>
+      <w:r>
+        <w:rPr>
+          <w:rFonts w:asciiTheme="minorHAnsi" w:hAnsiTheme="minorHAnsi" w:cstheme="minorHAnsi"/>
+          <w:color w:val="FF0000"/>
+        </w:rPr>
+        <w:t>to understand and quick to adjust if something is wrong. I</w:t>
+      </w:r>
+      <w:r>
+        <w:rPr>
+          <w:rFonts w:asciiTheme="minorHAnsi" w:hAnsiTheme="minorHAnsi" w:cstheme="minorHAnsi"/>
+          <w:color w:val="FF0000"/>
+        </w:rPr>
+        <w:t xml:space="preserve">f a change </w:t>
+      </w:r>
+      <w:r>
+        <w:rPr>
+          <w:rFonts w:asciiTheme="minorHAnsi" w:hAnsiTheme="minorHAnsi" w:cstheme="minorHAnsi"/>
+          <w:color w:val="FF0000"/>
+        </w:rPr>
+        <w:t xml:space="preserve">to the agent is necessary, e.g. </w:t>
+      </w:r>
+      <w:r>
+        <w:rPr>
+          <w:rFonts w:asciiTheme="minorHAnsi" w:hAnsiTheme="minorHAnsi" w:cstheme="minorHAnsi"/>
+          <w:color w:val="FF0000"/>
+        </w:rPr>
+        <w:t xml:space="preserve">it needs to hold the jump button slightly longer to clear a large gap, </w:t>
+      </w:r>
+      <w:r>
+        <w:rPr>
+          <w:rFonts w:asciiTheme="minorHAnsi" w:hAnsiTheme="minorHAnsi" w:cstheme="minorHAnsi"/>
+          <w:color w:val="FF0000"/>
+        </w:rPr>
+        <w:t xml:space="preserve">the code can be directly edited and </w:t>
+      </w:r>
+      <w:r>
+        <w:rPr>
+          <w:rFonts w:asciiTheme="minorHAnsi" w:hAnsiTheme="minorHAnsi" w:cstheme="minorHAnsi"/>
+          <w:color w:val="FF0000"/>
+        </w:rPr>
+        <w:t>reran immediately</w:t>
+      </w:r>
+      <w:r>
+        <w:rPr>
+          <w:rFonts w:asciiTheme="minorHAnsi" w:hAnsiTheme="minorHAnsi" w:cstheme="minorHAnsi"/>
+          <w:color w:val="FF0000"/>
+        </w:rPr>
+        <w:t xml:space="preserve"> to see the changes</w:t>
+      </w:r>
+      <w:r>
+        <w:rPr>
+          <w:rFonts w:asciiTheme="minorHAnsi" w:hAnsiTheme="minorHAnsi" w:cstheme="minorHAnsi"/>
+          <w:color w:val="FF0000"/>
+        </w:rPr>
+        <w:t>. On the other hand, t</w:t>
+      </w:r>
+      <w:r>
+        <w:rPr>
+          <w:rFonts w:asciiTheme="minorHAnsi" w:hAnsiTheme="minorHAnsi" w:cstheme="minorHAnsi"/>
+          <w:color w:val="FF0000"/>
+        </w:rPr>
+        <w:t xml:space="preserve">he PPO agent requires hours of training just to see the results of any changes made. </w:t>
+      </w:r>
+    </w:p>
+    <w:p>
+      <w:pPr>
+        <w:pStyle w:val="NormalWeb"/>
+        <w:rPr>
+          <w:rFonts w:asciiTheme="minorHAnsi" w:hAnsiTheme="minorHAnsi" w:cstheme="minorHAnsi"/>
+        </w:rPr>
+      </w:pPr>
+      <w:r>
+        <w:rPr>
+          <w:rFonts w:asciiTheme="minorHAnsi" w:hAnsiTheme="minorHAnsi" w:cstheme="minorHAnsi"/>
+        </w:rPr>
+        <w:t>The obvious</w:t>
+      </w:r>
+      <w:r>
+        <w:rPr>
+          <w:rFonts w:asciiTheme="minorHAnsi" w:hAnsiTheme="minorHAnsi" w:cstheme="minorHAnsi"/>
+          <w:color w:val="FF0000"/>
+        </w:rPr>
+        <w:t xml:space="preserve"> d</w:t>
+      </w:r>
+      <w:r>
+        <w:rPr>
+          <w:rFonts w:asciiTheme="minorHAnsi" w:hAnsiTheme="minorHAnsi" w:cstheme="minorHAnsi"/>
+          <w:color w:val="FF0000"/>
+        </w:rPr>
+        <w:t>isadvantage</w:t>
+      </w:r>
+      <w:r>
+        <w:rPr>
+          <w:rFonts w:asciiTheme="minorHAnsi" w:hAnsiTheme="minorHAnsi" w:cstheme="minorHAnsi"/>
+          <w:color w:val="FF0000"/>
+        </w:rPr>
+        <w:t xml:space="preserve"> </w:t>
+      </w:r>
+      <w:r>
+        <w:rPr>
+          <w:rFonts w:asciiTheme="minorHAnsi" w:hAnsiTheme="minorHAnsi" w:cstheme="minorHAnsi"/>
+        </w:rPr>
+        <w:t xml:space="preserve">of the </w:t>
+      </w:r>
+      <w:r>
+        <w:rPr>
+          <w:rFonts w:asciiTheme="minorHAnsi" w:hAnsiTheme="minorHAnsi" w:cstheme="minorHAnsi"/>
+        </w:rPr>
+        <w:t>rule-based</w:t>
+      </w:r>
+      <w:r>
+        <w:rPr>
+          <w:rFonts w:asciiTheme="minorHAnsi" w:hAnsiTheme="minorHAnsi" w:cstheme="minorHAnsi"/>
+        </w:rPr>
+        <w:t xml:space="preserve"> agent is that it is incapable of learning from its training directly. </w:t>
+      </w:r>
+      <w:r>
+        <w:rPr>
+          <w:rFonts w:asciiTheme="minorHAnsi" w:hAnsiTheme="minorHAnsi" w:cstheme="minorHAnsi"/>
+          <w:color w:val="FF0000"/>
+        </w:rPr>
+        <w:t>The</w:t>
+      </w:r>
+      <w:r>
+        <w:rPr>
+          <w:rFonts w:asciiTheme="minorHAnsi" w:hAnsiTheme="minorHAnsi" w:cstheme="minorHAnsi"/>
+        </w:rPr>
+        <w:t xml:space="preserve"> </w:t>
+      </w:r>
+      <w:r>
+        <w:rPr>
+          <w:rFonts w:asciiTheme="minorHAnsi" w:hAnsiTheme="minorHAnsi" w:cstheme="minorHAnsi"/>
+        </w:rPr>
+        <w:t xml:space="preserve">agent was primarily designed for beating World 1-1, a level which uses the standard overworld colour palette; if made to try and play a differently themed level like </w:t>
+      </w:r>
+      <w:r>
+        <w:rPr>
+          <w:rFonts w:asciiTheme="minorHAnsi" w:hAnsiTheme="minorHAnsi" w:cstheme="minorHAnsi"/>
+          <w:color w:val="FF0000"/>
+        </w:rPr>
+        <w:t>World</w:t>
+      </w:r>
+      <w:r>
+        <w:rPr>
+          <w:rFonts w:asciiTheme="minorHAnsi" w:hAnsiTheme="minorHAnsi" w:cstheme="minorHAnsi"/>
+        </w:rPr>
+        <w:t xml:space="preserve"> </w:t>
+      </w:r>
+      <w:r>
+        <w:rPr>
+          <w:rFonts w:asciiTheme="minorHAnsi" w:hAnsiTheme="minorHAnsi" w:cstheme="minorHAnsi"/>
+        </w:rPr>
+        <w:t>1-2 it will not recognise any of the blocks or enemies due to them being different colours. This will not change unless we directly program in the ability for it to recognise these objects. In contrast, the PPO agent will eventually learn to beat these levels if given enough time to train, with no intervention from the programmer.</w:t>
       </w:r>
     </w:p>
     <w:p>
@@ -827,19 +1392,29 @@
         </w:pBdr>
         <w:rPr>
           <w:rFonts w:asciiTheme="minorHAnsi" w:hAnsiTheme="minorHAnsi" w:cstheme="minorHAnsi"/>
-        </w:rPr>
-      </w:pPr>
-      <w:r>
-        <w:rPr>
-          <w:rFonts w:asciiTheme="minorHAnsi" w:hAnsiTheme="minorHAnsi" w:cstheme="minorHAnsi"/>
-        </w:rPr>
-        <w:t>-perform other relevant experiments</w:t>
-      </w:r>
-      <w:r>
-        <w:rPr>
-          <w:rFonts w:asciiTheme="minorHAnsi" w:hAnsiTheme="minorHAnsi" w:cstheme="minorHAnsi"/>
-        </w:rPr>
-        <w:t>, mention misc. strengths and weaknesses</w:t>
+          <w:color w:val="538135" w:themeColor="accent6" w:themeShade="BF"/>
+        </w:rPr>
+      </w:pPr>
+      <w:r>
+        <w:rPr>
+          <w:rFonts w:asciiTheme="minorHAnsi" w:hAnsiTheme="minorHAnsi" w:cstheme="minorHAnsi"/>
+          <w:color w:val="538135" w:themeColor="accent6" w:themeShade="BF"/>
+        </w:rPr>
+        <w:t xml:space="preserve">Although the PPO agent had an underwhelming outcome, it still posed some strengths in comparison to the rule-based agent. </w:t>
+      </w:r>
+      <w:r>
+        <w:rPr>
+          <w:rFonts w:asciiTheme="minorHAnsi" w:hAnsiTheme="minorHAnsi" w:cstheme="minorHAnsi"/>
+          <w:color w:val="538135" w:themeColor="accent6" w:themeShade="BF"/>
+        </w:rPr>
+        <w:t xml:space="preserve">The first of which being that the agent displayed some level of adaptability. The agent would </w:t>
+      </w:r>
+      <w:r>
+        <w:rPr>
+          <w:rFonts w:asciiTheme="minorHAnsi" w:hAnsiTheme="minorHAnsi" w:cstheme="minorHAnsi"/>
+          <w:color w:val="538135" w:themeColor="accent6" w:themeShade="BF"/>
+        </w:rPr>
+        <w:t>go on to seemingly understand that enemies need to be avoided and pipes/holes need to be jumped over. Given more mechanics, the model would adapt and develop strategies to overcome these if given sufficient training.</w:t>
       </w:r>
     </w:p>
     <w:p>
@@ -850,8 +1425,312 @@
         </w:pBdr>
         <w:rPr>
           <w:rFonts w:asciiTheme="minorHAnsi" w:hAnsiTheme="minorHAnsi" w:cstheme="minorHAnsi"/>
-        </w:rPr>
-      </w:pPr>
+          <w:color w:val="538135" w:themeColor="accent6" w:themeShade="BF"/>
+        </w:rPr>
+      </w:pPr>
+      <w:r>
+        <w:rPr>
+          <w:rFonts w:asciiTheme="minorHAnsi" w:hAnsiTheme="minorHAnsi" w:cstheme="minorHAnsi"/>
+          <w:color w:val="538135" w:themeColor="accent6" w:themeShade="BF"/>
+        </w:rPr>
+        <w:t xml:space="preserve">Another example of an advantage of the PPO agent is its property of optimisation. As the agent is trying to maximise its reward, and the reward function considers the remaining time, the agent is trying to minimise the time it takes to complete the stage. </w:t>
+      </w:r>
+      <w:r>
+        <w:rPr>
+          <w:rFonts w:asciiTheme="minorHAnsi" w:hAnsiTheme="minorHAnsi" w:cstheme="minorHAnsi"/>
+          <w:color w:val="538135" w:themeColor="accent6" w:themeShade="BF"/>
+        </w:rPr>
+        <w:t>Therefore,</w:t>
+      </w:r>
+      <w:r>
+        <w:rPr>
+          <w:rFonts w:asciiTheme="minorHAnsi" w:hAnsiTheme="minorHAnsi" w:cstheme="minorHAnsi"/>
+          <w:color w:val="538135" w:themeColor="accent6" w:themeShade="BF"/>
+        </w:rPr>
+        <w:t xml:space="preserve"> the agent will attempt to create the fastest route possible for completing the stage.</w:t>
+      </w:r>
+    </w:p>
+    <w:p>
+      <w:pPr>
+        <w:pStyle w:val="NormalWeb"/>
+        <w:pBdr>
+          <w:bottom w:val="single" w:sz="6" w:space="1" w:color="auto"/>
+        </w:pBdr>
+        <w:rPr>
+          <w:rFonts w:asciiTheme="minorHAnsi" w:hAnsiTheme="minorHAnsi" w:cstheme="minorHAnsi"/>
+          <w:color w:val="538135" w:themeColor="accent6" w:themeShade="BF"/>
+        </w:rPr>
+      </w:pPr>
+      <w:r>
+        <w:rPr>
+          <w:rFonts w:asciiTheme="minorHAnsi" w:hAnsiTheme="minorHAnsi" w:cstheme="minorHAnsi"/>
+          <w:color w:val="538135" w:themeColor="accent6" w:themeShade="BF"/>
+        </w:rPr>
+        <w:t>A final example of an advantage from the PPO agent is that it has a degree of generalisation. When posed with newer unseen levels, the agent can extrapolate the mechanics of the stage from previous knowledge. This can be observed when the agent completes</w:t>
+      </w:r>
+      <w:r>
+        <w:rPr>
+          <w:rFonts w:asciiTheme="minorHAnsi" w:hAnsiTheme="minorHAnsi" w:cstheme="minorHAnsi"/>
+          <w:color w:val="538135" w:themeColor="accent6" w:themeShade="BF"/>
+        </w:rPr>
+        <w:t xml:space="preserve"> </w:t>
+      </w:r>
+      <w:r>
+        <w:rPr>
+          <w:rFonts w:asciiTheme="minorHAnsi" w:hAnsiTheme="minorHAnsi" w:cstheme="minorHAnsi"/>
+          <w:color w:val="FF0000"/>
+        </w:rPr>
+        <w:t>World</w:t>
+      </w:r>
+      <w:r>
+        <w:rPr>
+          <w:rFonts w:asciiTheme="minorHAnsi" w:hAnsiTheme="minorHAnsi" w:cstheme="minorHAnsi"/>
+          <w:color w:val="538135" w:themeColor="accent6" w:themeShade="BF"/>
+        </w:rPr>
+        <w:t xml:space="preserve"> 1-1. Upon entering the new </w:t>
+      </w:r>
+      <w:r>
+        <w:rPr>
+          <w:rFonts w:asciiTheme="minorHAnsi" w:hAnsiTheme="minorHAnsi" w:cstheme="minorHAnsi"/>
+          <w:color w:val="FF0000"/>
+        </w:rPr>
+        <w:t>underground</w:t>
+      </w:r>
+      <w:r>
+        <w:rPr>
+          <w:rFonts w:asciiTheme="minorHAnsi" w:hAnsiTheme="minorHAnsi" w:cstheme="minorHAnsi"/>
+          <w:color w:val="538135" w:themeColor="accent6" w:themeShade="BF"/>
+        </w:rPr>
+        <w:t xml:space="preserve"> themed </w:t>
+      </w:r>
+      <w:r>
+        <w:rPr>
+          <w:rFonts w:asciiTheme="minorHAnsi" w:hAnsiTheme="minorHAnsi" w:cstheme="minorHAnsi"/>
+          <w:color w:val="FF0000"/>
+        </w:rPr>
+        <w:t>World</w:t>
+      </w:r>
+      <w:r>
+        <w:rPr>
+          <w:rFonts w:asciiTheme="minorHAnsi" w:hAnsiTheme="minorHAnsi" w:cstheme="minorHAnsi"/>
+          <w:color w:val="538135" w:themeColor="accent6" w:themeShade="BF"/>
+        </w:rPr>
+        <w:t xml:space="preserve"> </w:t>
+      </w:r>
+      <w:r>
+        <w:rPr>
+          <w:rFonts w:asciiTheme="minorHAnsi" w:hAnsiTheme="minorHAnsi" w:cstheme="minorHAnsi"/>
+          <w:color w:val="FF0000"/>
+        </w:rPr>
+        <w:t>1-2 and its blue colour palette</w:t>
+      </w:r>
+      <w:r>
+        <w:rPr>
+          <w:rFonts w:asciiTheme="minorHAnsi" w:hAnsiTheme="minorHAnsi" w:cstheme="minorHAnsi"/>
+          <w:color w:val="538135" w:themeColor="accent6" w:themeShade="BF"/>
+        </w:rPr>
+        <w:t>,</w:t>
+      </w:r>
+      <w:r>
+        <w:rPr>
+          <w:rFonts w:asciiTheme="minorHAnsi" w:hAnsiTheme="minorHAnsi" w:cstheme="minorHAnsi"/>
+          <w:color w:val="538135" w:themeColor="accent6" w:themeShade="BF"/>
+        </w:rPr>
+        <w:t xml:space="preserve"> the agent will jump over the </w:t>
+      </w:r>
+      <w:proofErr w:type="spellStart"/>
+      <w:r>
+        <w:rPr>
+          <w:rFonts w:asciiTheme="minorHAnsi" w:hAnsiTheme="minorHAnsi" w:cstheme="minorHAnsi"/>
+          <w:color w:val="538135" w:themeColor="accent6" w:themeShade="BF"/>
+        </w:rPr>
+        <w:t>G</w:t>
+      </w:r>
+      <w:r>
+        <w:rPr>
+          <w:rFonts w:asciiTheme="minorHAnsi" w:hAnsiTheme="minorHAnsi" w:cstheme="minorHAnsi"/>
+          <w:color w:val="538135" w:themeColor="accent6" w:themeShade="BF"/>
+        </w:rPr>
+        <w:t>oombas</w:t>
+      </w:r>
+      <w:proofErr w:type="spellEnd"/>
+      <w:r>
+        <w:rPr>
+          <w:rFonts w:asciiTheme="minorHAnsi" w:hAnsiTheme="minorHAnsi" w:cstheme="minorHAnsi"/>
+          <w:color w:val="538135" w:themeColor="accent6" w:themeShade="BF"/>
+        </w:rPr>
+        <w:t xml:space="preserve"> and the tall pillars as it learned previously from </w:t>
+      </w:r>
+      <w:r>
+        <w:rPr>
+          <w:rFonts w:asciiTheme="minorHAnsi" w:hAnsiTheme="minorHAnsi" w:cstheme="minorHAnsi"/>
+          <w:color w:val="FF0000"/>
+        </w:rPr>
+        <w:t>World</w:t>
+      </w:r>
+      <w:r>
+        <w:rPr>
+          <w:rFonts w:asciiTheme="minorHAnsi" w:hAnsiTheme="minorHAnsi" w:cstheme="minorHAnsi"/>
+          <w:color w:val="538135" w:themeColor="accent6" w:themeShade="BF"/>
+        </w:rPr>
+        <w:t xml:space="preserve"> </w:t>
+      </w:r>
+      <w:r>
+        <w:rPr>
+          <w:rFonts w:asciiTheme="minorHAnsi" w:hAnsiTheme="minorHAnsi" w:cstheme="minorHAnsi"/>
+          <w:color w:val="538135" w:themeColor="accent6" w:themeShade="BF"/>
+        </w:rPr>
+        <w:t>1-1.</w:t>
+      </w:r>
+    </w:p>
+    <w:p>
+      <w:pPr>
+        <w:pStyle w:val="NormalWeb"/>
+        <w:pBdr>
+          <w:bottom w:val="single" w:sz="6" w:space="1" w:color="auto"/>
+        </w:pBdr>
+        <w:rPr>
+          <w:rFonts w:asciiTheme="minorHAnsi" w:hAnsiTheme="minorHAnsi" w:cstheme="minorHAnsi"/>
+          <w:color w:val="538135" w:themeColor="accent6" w:themeShade="BF"/>
+        </w:rPr>
+      </w:pPr>
+      <w:r>
+        <w:rPr>
+          <w:rFonts w:asciiTheme="minorHAnsi" w:hAnsiTheme="minorHAnsi" w:cstheme="minorHAnsi"/>
+          <w:color w:val="538135" w:themeColor="accent6" w:themeShade="BF"/>
+        </w:rPr>
+        <w:t xml:space="preserve">However, not all is a positive with the PPO agent. Training time and resources are a considerable downside. To see any results from the PPO agent, it needs to be given a pre-trained model or train its own model. In our case, we trained the PPO agent on a Nvidia RTX 3070ti using its CUDA cores via </w:t>
+      </w:r>
+      <w:proofErr w:type="spellStart"/>
+      <w:r>
+        <w:rPr>
+          <w:rFonts w:asciiTheme="minorHAnsi" w:hAnsiTheme="minorHAnsi" w:cstheme="minorHAnsi"/>
+          <w:color w:val="538135" w:themeColor="accent6" w:themeShade="BF"/>
+        </w:rPr>
+        <w:t>PyTorch</w:t>
+      </w:r>
+      <w:proofErr w:type="spellEnd"/>
+      <w:r>
+        <w:rPr>
+          <w:rFonts w:asciiTheme="minorHAnsi" w:hAnsiTheme="minorHAnsi" w:cstheme="minorHAnsi"/>
+          <w:color w:val="538135" w:themeColor="accent6" w:themeShade="BF"/>
+        </w:rPr>
+        <w:t xml:space="preserve">. Although we had one of the best graphics cards on </w:t>
+      </w:r>
+      <w:r>
+        <w:rPr>
+          <w:rFonts w:asciiTheme="minorHAnsi" w:hAnsiTheme="minorHAnsi" w:cstheme="minorHAnsi"/>
+          <w:color w:val="538135" w:themeColor="accent6" w:themeShade="BF"/>
+        </w:rPr>
+        <w:lastRenderedPageBreak/>
+        <w:t>the market, training still took many days to complete and provided us with underwhelming results.</w:t>
+      </w:r>
+    </w:p>
+    <w:p>
+      <w:pPr>
+        <w:pStyle w:val="NormalWeb"/>
+        <w:pBdr>
+          <w:bottom w:val="single" w:sz="6" w:space="1" w:color="auto"/>
+        </w:pBdr>
+        <w:rPr>
+          <w:rFonts w:asciiTheme="minorHAnsi" w:hAnsiTheme="minorHAnsi" w:cstheme="minorHAnsi"/>
+          <w:color w:val="538135" w:themeColor="accent6" w:themeShade="BF"/>
+        </w:rPr>
+      </w:pPr>
+      <w:r>
+        <w:rPr>
+          <w:rFonts w:asciiTheme="minorHAnsi" w:hAnsiTheme="minorHAnsi" w:cstheme="minorHAnsi"/>
+          <w:color w:val="538135" w:themeColor="accent6" w:themeShade="BF"/>
+        </w:rPr>
+        <w:t xml:space="preserve">Additionally, the stochastic nature of the PPO algorithm’s model makes it hard to create tangible results. This is reduced as training progresses but depending on the entropy coefficient, </w:t>
+      </w:r>
+      <w:r>
+        <w:rPr>
+          <w:rFonts w:asciiTheme="minorHAnsi" w:hAnsiTheme="minorHAnsi" w:cstheme="minorHAnsi"/>
+          <w:color w:val="538135" w:themeColor="accent6" w:themeShade="BF"/>
+        </w:rPr>
+        <w:t>sometimes we were left questioning if the agent was learning at all.</w:t>
+      </w:r>
+    </w:p>
+    <w:p>
+      <w:pPr>
+        <w:pStyle w:val="NormalWeb"/>
+        <w:pBdr>
+          <w:bottom w:val="single" w:sz="6" w:space="1" w:color="auto"/>
+        </w:pBdr>
+        <w:rPr>
+          <w:rFonts w:asciiTheme="minorHAnsi" w:hAnsiTheme="minorHAnsi" w:cstheme="minorHAnsi"/>
+          <w:color w:val="538135" w:themeColor="accent6" w:themeShade="BF"/>
+        </w:rPr>
+      </w:pPr>
+      <w:r>
+        <w:rPr>
+          <w:rFonts w:asciiTheme="minorHAnsi" w:hAnsiTheme="minorHAnsi" w:cstheme="minorHAnsi"/>
+          <w:color w:val="538135" w:themeColor="accent6" w:themeShade="BF"/>
+        </w:rPr>
+        <w:t xml:space="preserve">A final disadvantage of the PPO algorithm is with its debugging and interpretability. Due to the cryptic nature and performance metrics of neural networks, </w:t>
+      </w:r>
+      <w:proofErr w:type="spellStart"/>
+      <w:r>
+        <w:rPr>
+          <w:rFonts w:asciiTheme="minorHAnsi" w:hAnsiTheme="minorHAnsi" w:cstheme="minorHAnsi"/>
+          <w:color w:val="538135" w:themeColor="accent6" w:themeShade="BF"/>
+        </w:rPr>
+        <w:t>its</w:t>
+      </w:r>
+      <w:proofErr w:type="spellEnd"/>
+      <w:r>
+        <w:rPr>
+          <w:rFonts w:asciiTheme="minorHAnsi" w:hAnsiTheme="minorHAnsi" w:cstheme="minorHAnsi"/>
+          <w:color w:val="538135" w:themeColor="accent6" w:themeShade="BF"/>
+        </w:rPr>
+        <w:t xml:space="preserve"> hard to decide if modifying a hyperparameter is improving the agent or not. At a minimum, it requires many hours of training to determine if a modification is beneficial or not. Compounding this is the stochastic</w:t>
+      </w:r>
+      <w:r>
+        <w:rPr>
+          <w:rFonts w:asciiTheme="minorHAnsi" w:hAnsiTheme="minorHAnsi" w:cstheme="minorHAnsi"/>
+          <w:color w:val="538135" w:themeColor="accent6" w:themeShade="BF"/>
+        </w:rPr>
+        <w:t xml:space="preserve">ity </w:t>
+      </w:r>
+      <w:r>
+        <w:rPr>
+          <w:rFonts w:asciiTheme="minorHAnsi" w:hAnsiTheme="minorHAnsi" w:cstheme="minorHAnsi"/>
+          <w:color w:val="538135" w:themeColor="accent6" w:themeShade="BF"/>
+        </w:rPr>
+        <w:t>of the agent, which can cause great variations early in the agents learning.</w:t>
+      </w:r>
+    </w:p>
+    <w:p>
+      <w:pPr>
+        <w:pStyle w:val="NormalWeb"/>
+        <w:pBdr>
+          <w:bottom w:val="single" w:sz="6" w:space="1" w:color="auto"/>
+        </w:pBdr>
+        <w:rPr>
+          <w:rFonts w:asciiTheme="minorHAnsi" w:hAnsiTheme="minorHAnsi" w:cstheme="minorHAnsi"/>
+          <w:color w:val="538135" w:themeColor="accent6" w:themeShade="BF"/>
+        </w:rPr>
+      </w:pPr>
+    </w:p>
+    <w:p>
+      <w:pPr>
+        <w:pStyle w:val="NormalWeb"/>
+        <w:pBdr>
+          <w:bottom w:val="single" w:sz="6" w:space="1" w:color="auto"/>
+        </w:pBdr>
+        <w:rPr>
+          <w:rFonts w:asciiTheme="minorHAnsi" w:hAnsiTheme="minorHAnsi" w:cstheme="minorHAnsi"/>
+          <w:color w:val="FF0000"/>
+        </w:rPr>
+      </w:pPr>
+      <w:r>
+        <w:rPr>
+          <w:rFonts w:asciiTheme="minorHAnsi" w:hAnsiTheme="minorHAnsi" w:cstheme="minorHAnsi"/>
+          <w:color w:val="FF0000"/>
+        </w:rPr>
+        <w:t>[check to see if these paragraphs are redundant; might be able to merge e.g. the ‘rule based is fast‘ and ‘PPO is slow’ paragraphs]</w:t>
+      </w:r>
     </w:p>
     <w:p>
       <w:pPr>
@@ -936,7 +1815,6 @@
         <w:rPr>
           <w:rFonts w:cstheme="minorHAnsi"/>
         </w:rPr>
-        <w:lastRenderedPageBreak/>
         <w:t xml:space="preserve">Rule based cannot adapt on its own; new </w:t>
       </w:r>
       <w:proofErr w:type="spellStart"/>
@@ -1091,6 +1969,7 @@
       <w:pPr>
         <w:rPr>
           <w:rFonts w:cstheme="minorHAnsi"/>
+          <w:color w:val="538135" w:themeColor="accent6" w:themeShade="BF"/>
         </w:rPr>
       </w:pPr>
       <w:r>
@@ -1135,13 +2014,7 @@
         <w:rPr>
           <w:rFonts w:cstheme="minorHAnsi"/>
         </w:rPr>
-        <w:t>individual levels. While this at first seems to be not very distinct from the existing reward function, it benefits in rewarding the use of subareas to skip parts of a level. Many levels in the game, including World 1-1, have pipes or vines that lead to bonus rooms then return Mario to a later part of the level, skipping a large portion of platforming. While these shortcuts make for faster level completion, they result in less rightward movement overall and thus are discouraged by the current reward function; rewarding quick stage completion allows these shortcuts to be utilised by the agent.</w:t>
-      </w:r>
-      <w:r>
-        <w:rPr>
-          <w:rFonts w:cstheme="minorHAnsi"/>
-        </w:rPr>
-        <w:t xml:space="preserve"> This benefit is emphasised even more with the Warp Zones, rare rooms that can allow the agent to skip entire worlds; rewarding agents who manage to locate these will promote an agent that gets to the end of the game as fast as possible.</w:t>
+        <w:t>individual levels. While this at first seems to be not very distinct from the existing reward function, it benefits in rewarding the use of subareas to skip parts of a level. Many levels in the game, including World 1-1</w:t>
       </w:r>
       <w:r>
         <w:rPr>
@@ -1152,14 +2025,194 @@
       <w:r>
         <w:rPr>
           <w:rFonts w:cstheme="minorHAnsi"/>
-        </w:rPr>
-        <w:t xml:space="preserve">However, this metric’s usefulness is limited on our agents due to them not getting very far into the game; the rule-based agent barely makes it past the start of 1-2, while PPO </w:t>
-      </w:r>
-      <w:r>
-        <w:rPr>
-          <w:rFonts w:cstheme="minorHAnsi"/>
-        </w:rPr>
-        <w:t>[describe how models fit progression]</w:t>
+          <w:color w:val="FF0000"/>
+        </w:rPr>
+        <w:t>where our agents were primarily trained</w:t>
+      </w:r>
+      <w:r>
+        <w:rPr>
+          <w:rFonts w:cstheme="minorHAnsi"/>
+        </w:rPr>
+        <w:t xml:space="preserve">, have pipes or vines that lead to </w:t>
+      </w:r>
+      <w:r>
+        <w:rPr>
+          <w:rFonts w:cstheme="minorHAnsi"/>
+          <w:color w:val="FF0000"/>
+        </w:rPr>
+        <w:t xml:space="preserve">coin-filled </w:t>
+      </w:r>
+      <w:r>
+        <w:rPr>
+          <w:rFonts w:cstheme="minorHAnsi"/>
+          <w:color w:val="FF0000"/>
+        </w:rPr>
+        <w:t>bonus rooms</w:t>
+      </w:r>
+      <w:r>
+        <w:rPr>
+          <w:rFonts w:cstheme="minorHAnsi"/>
+          <w:color w:val="FF0000"/>
+        </w:rPr>
+        <w:t>. These room</w:t>
+      </w:r>
+      <w:r>
+        <w:rPr>
+          <w:rFonts w:cstheme="minorHAnsi"/>
+        </w:rPr>
+        <w:t>s</w:t>
+      </w:r>
+      <w:r>
+        <w:rPr>
+          <w:rFonts w:cstheme="minorHAnsi"/>
+        </w:rPr>
+        <w:t xml:space="preserve"> then return Mario to a later part of the level, skipping a large portion of platforming. While these shortcuts make for faster </w:t>
+      </w:r>
+      <w:r>
+        <w:rPr>
+          <w:rFonts w:cstheme="minorHAnsi"/>
+        </w:rPr>
+        <w:lastRenderedPageBreak/>
+        <w:t>level completion, they result in less rightward movement overall and thus are discouraged by the current reward function</w:t>
+      </w:r>
+      <w:r>
+        <w:rPr>
+          <w:rFonts w:cstheme="minorHAnsi"/>
+          <w:color w:val="FF0000"/>
+        </w:rPr>
+        <w:t xml:space="preserve">; </w:t>
+      </w:r>
+      <w:r>
+        <w:rPr>
+          <w:rFonts w:cstheme="minorHAnsi"/>
+          <w:color w:val="FF0000"/>
+        </w:rPr>
+        <w:t xml:space="preserve">by </w:t>
+      </w:r>
+      <w:r>
+        <w:rPr>
+          <w:rFonts w:cstheme="minorHAnsi"/>
+          <w:color w:val="FF0000"/>
+        </w:rPr>
+        <w:t xml:space="preserve">rewarding quick stage completion </w:t>
+      </w:r>
+      <w:r>
+        <w:rPr>
+          <w:rFonts w:cstheme="minorHAnsi"/>
+          <w:color w:val="FF0000"/>
+        </w:rPr>
+        <w:t>we encourage the agents to utilise</w:t>
+      </w:r>
+      <w:r>
+        <w:rPr>
+          <w:rFonts w:cstheme="minorHAnsi"/>
+          <w:color w:val="FF0000"/>
+        </w:rPr>
+        <w:t xml:space="preserve"> these shortcuts</w:t>
+      </w:r>
+      <w:r>
+        <w:rPr>
+          <w:rFonts w:cstheme="minorHAnsi"/>
+        </w:rPr>
+        <w:t xml:space="preserve">. </w:t>
+      </w:r>
+      <w:r>
+        <w:rPr>
+          <w:rFonts w:cstheme="minorHAnsi"/>
+        </w:rPr>
+        <w:t>This benefit is emphasised even more with the Warp Zones, rare rooms that can allow the agent to skip entire worlds</w:t>
+      </w:r>
+      <w:r>
+        <w:rPr>
+          <w:rFonts w:cstheme="minorHAnsi"/>
+          <w:color w:val="FF0000"/>
+        </w:rPr>
+        <w:t>.</w:t>
+      </w:r>
+      <w:r>
+        <w:rPr>
+          <w:rFonts w:cstheme="minorHAnsi"/>
+          <w:color w:val="FF0000"/>
+        </w:rPr>
+        <w:t xml:space="preserve"> </w:t>
+      </w:r>
+      <w:r>
+        <w:rPr>
+          <w:rFonts w:cstheme="minorHAnsi"/>
+          <w:color w:val="FF0000"/>
+        </w:rPr>
+        <w:t>R</w:t>
+      </w:r>
+      <w:r>
+        <w:rPr>
+          <w:rFonts w:cstheme="minorHAnsi"/>
+        </w:rPr>
+        <w:t>ewarding agents who manage to locate these will promote an agent that gets to the end of the game as fast as possible.</w:t>
+      </w:r>
+      <w:r>
+        <w:rPr>
+          <w:rFonts w:cstheme="minorHAnsi"/>
+        </w:rPr>
+        <w:t xml:space="preserve"> </w:t>
+      </w:r>
+      <w:r>
+        <w:rPr>
+          <w:rFonts w:cstheme="minorHAnsi"/>
+        </w:rPr>
+        <w:t xml:space="preserve">However, this metric’s usefulness is limited on our agents due to them not getting very far into the game; the rule-based agent barely makes it past the start of </w:t>
+      </w:r>
+      <w:r>
+        <w:rPr>
+          <w:rFonts w:cstheme="minorHAnsi"/>
+          <w:color w:val="FF0000"/>
+        </w:rPr>
+        <w:t>World</w:t>
+      </w:r>
+      <w:r>
+        <w:rPr>
+          <w:rFonts w:cstheme="minorHAnsi"/>
+        </w:rPr>
+        <w:t xml:space="preserve"> </w:t>
+      </w:r>
+      <w:r>
+        <w:rPr>
+          <w:rFonts w:cstheme="minorHAnsi"/>
+        </w:rPr>
+        <w:t>1-2, while PPO</w:t>
+      </w:r>
+      <w:r>
+        <w:rPr>
+          <w:rFonts w:cstheme="minorHAnsi"/>
+        </w:rPr>
+        <w:t xml:space="preserve"> </w:t>
+      </w:r>
+      <w:r>
+        <w:rPr>
+          <w:rFonts w:cstheme="minorHAnsi"/>
+          <w:color w:val="538135" w:themeColor="accent6" w:themeShade="BF"/>
+        </w:rPr>
+        <w:t xml:space="preserve">only occasionally completes </w:t>
+      </w:r>
+      <w:r>
+        <w:rPr>
+          <w:rFonts w:cstheme="minorHAnsi"/>
+          <w:color w:val="FF0000"/>
+        </w:rPr>
+        <w:t>World</w:t>
+      </w:r>
+      <w:r>
+        <w:rPr>
+          <w:rFonts w:cstheme="minorHAnsi"/>
+          <w:color w:val="538135" w:themeColor="accent6" w:themeShade="BF"/>
+        </w:rPr>
+        <w:t xml:space="preserve"> </w:t>
+      </w:r>
+      <w:r>
+        <w:rPr>
+          <w:rFonts w:cstheme="minorHAnsi"/>
+          <w:color w:val="538135" w:themeColor="accent6" w:themeShade="BF"/>
+        </w:rPr>
+        <w:t>1-1.</w:t>
       </w:r>
     </w:p>
     <w:p>
@@ -1199,7 +2252,26 @@
         <w:rPr>
           <w:rFonts w:cstheme="minorHAnsi"/>
         </w:rPr>
-        <w:t xml:space="preserve">will be measuring our agent’s performance in a unique way. Rewarding points encourages many unique behaviours, such as kicking </w:t>
+        <w:t>will be measuring our agent’s performance in a unique way. Rewarding points encourages many unique behaviours</w:t>
+      </w:r>
+      <w:r>
+        <w:rPr>
+          <w:rFonts w:cstheme="minorHAnsi"/>
+        </w:rPr>
+        <w:t xml:space="preserve"> </w:t>
+      </w:r>
+      <w:r>
+        <w:rPr>
+          <w:rFonts w:cstheme="minorHAnsi"/>
+          <w:color w:val="FF0000"/>
+        </w:rPr>
+        <w:t>that maximise points</w:t>
+      </w:r>
+      <w:r>
+        <w:rPr>
+          <w:rFonts w:cstheme="minorHAnsi"/>
+        </w:rPr>
+        <w:t xml:space="preserve">, such as kicking </w:t>
       </w:r>
       <w:proofErr w:type="spellStart"/>
       <w:r>
@@ -1227,13 +2299,50 @@
         <w:rPr>
           <w:rFonts w:cstheme="minorHAnsi"/>
         </w:rPr>
-        <w:t xml:space="preserve"> shells into other enemies or hitting the top of the end-of-level flagpole. The points given for time remaining also ensure reaching the level’s end is still a priority, so the agents should still progress through the game. However, one change that must be made for this metric is to either restrict the agent to 1 life for each attempt or apply a heavy penalty to dying.</w:t>
-      </w:r>
-      <w:r>
-        <w:rPr>
-          <w:rFonts w:cstheme="minorHAnsi"/>
-        </w:rPr>
-        <w:t xml:space="preserve"> The reason for this restriction is that </w:t>
+        <w:t xml:space="preserve"> shells into other enemies or </w:t>
+      </w:r>
+      <w:r>
+        <w:rPr>
+          <w:rFonts w:cstheme="minorHAnsi"/>
+          <w:color w:val="FF0000"/>
+        </w:rPr>
+        <w:t>seeking out coin-filled blocks</w:t>
+      </w:r>
+      <w:r>
+        <w:rPr>
+          <w:rFonts w:cstheme="minorHAnsi"/>
+        </w:rPr>
+        <w:t xml:space="preserve">. The points given for time remaining </w:t>
+      </w:r>
+      <w:r>
+        <w:rPr>
+          <w:rFonts w:cstheme="minorHAnsi"/>
+        </w:rPr>
+        <w:t xml:space="preserve">at the level’s end </w:t>
+      </w:r>
+      <w:r>
+        <w:rPr>
+          <w:rFonts w:cstheme="minorHAnsi"/>
+        </w:rPr>
+        <w:t xml:space="preserve">also ensure reaching the </w:t>
+      </w:r>
+      <w:r>
+        <w:rPr>
+          <w:rFonts w:cstheme="minorHAnsi"/>
+        </w:rPr>
+        <w:t>flagpole</w:t>
+      </w:r>
+      <w:r>
+        <w:rPr>
+          <w:rFonts w:cstheme="minorHAnsi"/>
+        </w:rPr>
+        <w:t xml:space="preserve"> is still a priority, so the agents should still progress through the game. However, one change that must be made for this metric is to either restrict the agent to 1 life for each attempt or apply a heavy penalty to dying.</w:t>
+      </w:r>
+      <w:r>
+        <w:rPr>
+          <w:rFonts w:cstheme="minorHAnsi"/>
+        </w:rPr>
+        <w:t xml:space="preserve"> The reason for this restriction is that</w:t>
       </w:r>
       <w:r>
         <w:rPr>
@@ -1327,7 +2436,26 @@
         <w:rPr>
           <w:rFonts w:cstheme="minorHAnsi"/>
         </w:rPr>
-        <w:t xml:space="preserve"> never progressing through the game. </w:t>
+        <w:t xml:space="preserve"> never progressing through the game</w:t>
+      </w:r>
+      <w:r>
+        <w:rPr>
+          <w:rFonts w:cstheme="minorHAnsi"/>
+        </w:rPr>
+        <w:t xml:space="preserve"> </w:t>
+      </w:r>
+      <w:r>
+        <w:rPr>
+          <w:rFonts w:cstheme="minorHAnsi"/>
+          <w:color w:val="FF0000"/>
+        </w:rPr>
+        <w:t>or getting a game over</w:t>
+      </w:r>
+      <w:r>
+        <w:rPr>
+          <w:rFonts w:cstheme="minorHAnsi"/>
+        </w:rPr>
+        <w:t xml:space="preserve">. </w:t>
       </w:r>
       <w:r>
         <w:rPr>
@@ -1339,14 +2467,7 @@
         <w:rPr>
           <w:rFonts w:cstheme="minorHAnsi"/>
         </w:rPr>
-        <w:t xml:space="preserve">Without this change, untrained agents will earn no reward as they move erratically at the start of the level (where there is nothing that can earn them points), making early training </w:t>
-      </w:r>
-      <w:r>
-        <w:rPr>
-          <w:rFonts w:cstheme="minorHAnsi"/>
-        </w:rPr>
-        <w:lastRenderedPageBreak/>
-        <w:t xml:space="preserve">progress very slow. </w:t>
+        <w:t xml:space="preserve">Without this change, untrained agents will earn no reward as they move erratically at the start of the level (where there is nothing that can earn them points), making early training progress very slow. </w:t>
       </w:r>
       <w:r>
         <w:rPr>
@@ -1506,6 +2627,7 @@
     </w:p>
     <w:p>
       <w:r>
+        <w:lastRenderedPageBreak/>
         <w:t xml:space="preserve">Many techniques were used to help visualise </w:t>
       </w:r>
       <w:r>
@@ -1657,7 +2779,6 @@
         <w:rPr>
           <w:rFonts w:cstheme="minorHAnsi"/>
         </w:rPr>
-        <w:lastRenderedPageBreak/>
         <w:t>Freezing the game</w:t>
       </w:r>
       <w:r>
@@ -1786,8 +2907,92 @@
       </w:r>
       <w:proofErr w:type="spellEnd"/>
       <w:r>
-        <w:t xml:space="preserve"> tutorial?]</w:t>
-      </w:r>
+        <w:t xml:space="preserve"> tutorial</w:t>
+      </w:r>
+      <w:r>
+        <w:t>?]</w:t>
+      </w:r>
+    </w:p>
+    <w:p>
+      <w:pPr>
+        <w:pStyle w:val="ListParagraph"/>
+        <w:numPr>
+          <w:ilvl w:val="0"/>
+          <w:numId w:val="1"/>
+        </w:numPr>
+        <w:rPr>
+          <w:color w:val="FF0000"/>
+        </w:rPr>
+      </w:pPr>
+      <w:proofErr w:type="spellStart"/>
+      <w:r>
+        <w:rPr>
+          <w:color w:val="FF0000"/>
+        </w:rPr>
+        <w:t>ClarityCoders</w:t>
+      </w:r>
+      <w:proofErr w:type="spellEnd"/>
+      <w:r>
+        <w:rPr>
+          <w:color w:val="FF0000"/>
+        </w:rPr>
+        <w:t>. (20</w:t>
+      </w:r>
+      <w:r>
+        <w:rPr>
+          <w:color w:val="FF0000"/>
+        </w:rPr>
+        <w:t>22</w:t>
+      </w:r>
+      <w:r>
+        <w:rPr>
+          <w:color w:val="FF0000"/>
+        </w:rPr>
+        <w:t xml:space="preserve">). </w:t>
+      </w:r>
+      <w:r>
+        <w:rPr>
+          <w:i/>
+          <w:iCs/>
+          <w:color w:val="FF0000"/>
+        </w:rPr>
+        <w:t xml:space="preserve">Mario </w:t>
+      </w:r>
+      <w:r>
+        <w:rPr>
+          <w:i/>
+          <w:iCs/>
+          <w:color w:val="FF0000"/>
+        </w:rPr>
+        <w:t>PPO</w:t>
+      </w:r>
+      <w:r>
+        <w:rPr>
+          <w:color w:val="FF0000"/>
+        </w:rPr>
+        <w:t>. GitHub. Retrieved October 1</w:t>
+      </w:r>
+      <w:r>
+        <w:rPr>
+          <w:color w:val="FF0000"/>
+        </w:rPr>
+        <w:t>5</w:t>
+      </w:r>
+      <w:r>
+        <w:rPr>
+          <w:color w:val="FF0000"/>
+        </w:rPr>
+        <w:t xml:space="preserve">, 2023, from </w:t>
+      </w:r>
+      <w:hyperlink r:id="rId7" w:history="1">
+        <w:r>
+          <w:rPr>
+            <w:rStyle w:val="Hyperlink"/>
+            <w:color w:val="FF0000"/>
+          </w:rPr>
+          <w:t>https://github.com/ClarityCoders/MarioPPO/tree/master</w:t>
+        </w:r>
+      </w:hyperlink>
     </w:p>
     <w:p/>
     <w:p/>
@@ -1808,6 +3013,7 @@
         <w:rPr>
           <w:rFonts w:ascii="LMRoman12" w:hAnsi="LMRoman12"/>
         </w:rPr>
+        <w:lastRenderedPageBreak/>
         <w:t xml:space="preserve">Our agents are Hand Implemented Rule based agent and PPO from Stable Baselines </w:t>
       </w:r>
     </w:p>

</xml_diff>

<commit_message>
Spelling corrections, added title
</commit_message>
<xml_diff>
--- a/Report Draft Draft.docx
+++ b/Report Draft Draft.docx
@@ -7,25 +7,19 @@
         <w:jc w:val="center"/>
         <w:rPr>
           <w:rFonts w:ascii="Baskerville Old Face" w:hAnsi="Baskerville Old Face"/>
-          <w:sz w:val="72"/>
-          <w:szCs w:val="72"/>
+          <w:color w:val="FF0000"/>
+          <w:sz w:val="56"/>
+          <w:szCs w:val="56"/>
         </w:rPr>
       </w:pPr>
       <w:r>
         <w:rPr>
           <w:rFonts w:ascii="Baskerville Old Face" w:hAnsi="Baskerville Old Face"/>
-          <w:sz w:val="72"/>
-          <w:szCs w:val="72"/>
-        </w:rPr>
-        <w:t>REPORT TITLE HER</w:t>
-      </w:r>
-      <w:r>
-        <w:rPr>
-          <w:rFonts w:ascii="Baskerville Old Face" w:hAnsi="Baskerville Old Face"/>
-          <w:sz w:val="72"/>
-          <w:szCs w:val="72"/>
-        </w:rPr>
-        <w:t>E</w:t>
+          <w:color w:val="FF0000"/>
+          <w:sz w:val="56"/>
+          <w:szCs w:val="56"/>
+        </w:rPr>
+        <w:t>CITS3001 Project: The Performance Of AI Agents in Super Mario Bros</w:t>
       </w:r>
     </w:p>
     <w:p>
@@ -396,7 +390,41 @@
         <w:rPr>
           <w:rFonts w:cstheme="minorHAnsi"/>
         </w:rPr>
-        <w:t>programs to complex machine learning algorithms. In this report we will construct two agents for the task of playing levels from Super Mario Bros: one rule-based agent implemented by hand, and one Proximal Policy Optimisation (PPO) agent trained using stable baselines. We will</w:t>
+        <w:t>programs to complex machine learning algorithms. In this report we will construct two agents for the task of playing levels from</w:t>
+      </w:r>
+      <w:r>
+        <w:rPr>
+          <w:rFonts w:cstheme="minorHAnsi"/>
+        </w:rPr>
+        <w:t xml:space="preserve"> </w:t>
+      </w:r>
+      <w:r>
+        <w:rPr>
+          <w:rFonts w:cstheme="minorHAnsi"/>
+          <w:color w:val="FF0000"/>
+        </w:rPr>
+        <w:t>the Nintendo Entertainment System game</w:t>
+      </w:r>
+      <w:r>
+        <w:rPr>
+          <w:rFonts w:cstheme="minorHAnsi"/>
+          <w:color w:val="FF0000"/>
+        </w:rPr>
+        <w:t xml:space="preserve"> </w:t>
+      </w:r>
+      <w:r>
+        <w:rPr>
+          <w:rFonts w:cstheme="minorHAnsi"/>
+          <w:i/>
+          <w:iCs/>
+        </w:rPr>
+        <w:t>Super Mario Bros</w:t>
+      </w:r>
+      <w:r>
+        <w:rPr>
+          <w:rFonts w:cstheme="minorHAnsi"/>
+        </w:rPr>
+        <w:t>: one rule-based agent implemented by hand, and one Proximal Policy Optimisation (PPO) agent trained using stable baselines. We will</w:t>
       </w:r>
       <w:r>
         <w:rPr>
@@ -419,8 +447,9 @@
       <w:r>
         <w:rPr>
           <w:rFonts w:cstheme="minorHAnsi"/>
-        </w:rPr>
-        <w:t>… [add more detail]</w:t>
+          <w:color w:val="FF0000"/>
+        </w:rPr>
+        <w:t>In doing this, we will determine which agent is more suited for the task of playing the game.</w:t>
       </w:r>
     </w:p>
     <w:p>
@@ -457,49 +486,14 @@
         <w:rPr>
           <w:rFonts w:cstheme="minorHAnsi"/>
         </w:rPr>
-        <w:t>The two agents we will be comparing are a rule-based agent and a PPO agent. These agents will interact with Super Mario Bros. using the methods in the gym-super-</w:t>
-      </w:r>
-      <w:proofErr w:type="spellStart"/>
-      <w:r>
-        <w:rPr>
-          <w:rFonts w:cstheme="minorHAnsi"/>
-        </w:rPr>
-        <w:t>mario</w:t>
-      </w:r>
-      <w:proofErr w:type="spellEnd"/>
-      <w:r>
-        <w:rPr>
-          <w:rFonts w:cstheme="minorHAnsi"/>
-        </w:rPr>
-        <w:t>-bros package (</w:t>
-      </w:r>
-      <w:proofErr w:type="spellStart"/>
-      <w:r>
-        <w:rPr>
-          <w:rFonts w:cstheme="minorHAnsi"/>
-        </w:rPr>
-        <w:t>Kauten</w:t>
-      </w:r>
-      <w:proofErr w:type="spellEnd"/>
-      <w:r>
-        <w:rPr>
-          <w:rFonts w:cstheme="minorHAnsi"/>
-        </w:rPr>
-        <w:t xml:space="preserve">, 2018). </w:t>
-      </w:r>
-      <w:r>
-        <w:rPr>
-          <w:rFonts w:cstheme="minorHAnsi"/>
-          <w:color w:val="FF0000"/>
-        </w:rPr>
-        <w:t>Our first agent</w:t>
-      </w:r>
-      <w:r>
-        <w:rPr>
-          <w:rFonts w:cstheme="minorHAnsi"/>
-          <w:color w:val="FF0000"/>
-        </w:rPr>
-        <w:t xml:space="preserve"> is a rule-based agent, using simple Python functions to make decisions. We chose this algorithm for its simplicity in implementation, and for the ability to compare it with the </w:t>
+        <w:t xml:space="preserve">The two agents we will be comparing are a rule-based agent and a PPO agent. These agents will interact with Super Mario Bros. using the methods in the gym-super-mario-bros package (Kauten, 2018). </w:t>
+      </w:r>
+      <w:r>
+        <w:rPr>
+          <w:rFonts w:cstheme="minorHAnsi"/>
+          <w:color w:val="FF0000"/>
+        </w:rPr>
+        <w:t xml:space="preserve">Our first agent is a rule-based agent, using simple Python functions to make decisions. We chose this algorithm for its simplicity in implementation, and for the ability to compare it with the </w:t>
       </w:r>
       <w:r>
         <w:rPr>
@@ -581,30 +575,15 @@
           <w:rFonts w:cstheme="minorHAnsi"/>
           <w:color w:val="FF0000"/>
         </w:rPr>
-        <w:t>For example, if</w:t>
-      </w:r>
-      <w:r>
-        <w:rPr>
-          <w:rFonts w:cstheme="minorHAnsi"/>
-          <w:color w:val="FF0000"/>
-        </w:rPr>
-        <w:t xml:space="preserve"> the agent detects that a </w:t>
-      </w:r>
-      <w:proofErr w:type="spellStart"/>
-      <w:r>
-        <w:rPr>
-          <w:rFonts w:cstheme="minorHAnsi"/>
-          <w:color w:val="FF0000"/>
-        </w:rPr>
-        <w:t>Goomba</w:t>
-      </w:r>
-      <w:proofErr w:type="spellEnd"/>
-      <w:r>
-        <w:rPr>
-          <w:rFonts w:cstheme="minorHAnsi"/>
-          <w:color w:val="FF0000"/>
-        </w:rPr>
-        <w:t xml:space="preserve"> is close in front of it and the agent is not airborne, it will press the jump and run buttons and hold them down for the next few frames to ensure it jumps over the enemy.</w:t>
+        <w:t xml:space="preserve">For example, if the agent detects that a Goomba is close </w:t>
+      </w:r>
+      <w:r>
+        <w:rPr>
+          <w:rFonts w:cstheme="minorHAnsi"/>
+          <w:color w:val="FF0000"/>
+        </w:rPr>
+        <w:lastRenderedPageBreak/>
+        <w:t>in front of it and the agent is not airborne, it will press the jump and run buttons and hold them down for the next few frames to ensure it jumps over the enemy.</w:t>
       </w:r>
       <w:r>
         <w:rPr>
@@ -617,14 +596,7 @@
         <w:rPr>
           <w:rFonts w:cstheme="minorHAnsi"/>
         </w:rPr>
-        <w:t xml:space="preserve">Identifying the different platforms and enemies was done in part with code developed by Lauren Gee </w:t>
-      </w:r>
-      <w:r>
-        <w:rPr>
-          <w:rFonts w:cstheme="minorHAnsi"/>
-        </w:rPr>
-        <w:lastRenderedPageBreak/>
-        <w:t>(2023), with some modifications to increase the range of enemies and blocks the agent could identify.</w:t>
+        <w:t>Identifying the different platforms and enemies was done in part with code developed by Lauren Gee (2023), with some modifications to increase the range of enemies and blocks the agent could identify.</w:t>
       </w:r>
       <w:r>
         <w:rPr>
@@ -649,138 +621,64 @@
     <w:p>
       <w:pPr>
         <w:rPr>
-          <w:rFonts w:ascii="LMRoman12" w:hAnsi="LMRoman12" w:hint="eastAsia"/>
-          <w:color w:val="538135" w:themeColor="accent6" w:themeShade="BF"/>
-        </w:rPr>
-      </w:pPr>
-      <w:r>
-        <w:rPr>
-          <w:rFonts w:ascii="LMRoman12" w:hAnsi="LMRoman12"/>
-          <w:color w:val="538135" w:themeColor="accent6" w:themeShade="BF"/>
-        </w:rPr>
-        <w:t>For our second agent, we used the Proximal Policy Optimization (PPO) reinforcement learning algorithm alongside the Convolutional Neural Network (CNN) policy from stable-baselines3. We decided on this algorithm as it was in line with the projects scope, being a more simple, stable</w:t>
-      </w:r>
-      <w:r>
-        <w:rPr>
-          <w:rFonts w:ascii="LMRoman12" w:hAnsi="LMRoman12" w:hint="eastAsia"/>
-          <w:color w:val="538135" w:themeColor="accent6" w:themeShade="BF"/>
-        </w:rPr>
-        <w:t>,</w:t>
-      </w:r>
-      <w:r>
-        <w:rPr>
-          <w:rFonts w:ascii="LMRoman12" w:hAnsi="LMRoman12"/>
-          <w:color w:val="538135" w:themeColor="accent6" w:themeShade="BF"/>
-        </w:rPr>
-        <w:t xml:space="preserve"> and efficient algorithm compared to others. We elected to use the CNN policy as it is suited towards grid-like data – in our case, images of the game screen. Like the Rule-based agent, our PPO agent read in the game screen observation and additional information. However</w:t>
-      </w:r>
-      <w:r>
-        <w:rPr>
-          <w:rFonts w:ascii="LMRoman12" w:hAnsi="LMRoman12" w:hint="eastAsia"/>
-          <w:color w:val="538135" w:themeColor="accent6" w:themeShade="BF"/>
-        </w:rPr>
-        <w:t>,</w:t>
-      </w:r>
-      <w:r>
-        <w:rPr>
-          <w:rFonts w:ascii="LMRoman12" w:hAnsi="LMRoman12"/>
-          <w:color w:val="538135" w:themeColor="accent6" w:themeShade="BF"/>
-        </w:rPr>
-        <w:t xml:space="preserve"> in contrast to the rule-based agent, the game screen observation data is reduced to limit the amount of data fed to the agent (to reduce computational load). This was achieved via grayscale of the three RGB channels into a single channel. The agent will then iterate through steps or ‘frames’ of the game analysing four game screens at a time. This was achieved through the frame-stacking technique, layering four frames into one giving the agent game screens with a sense of motion. After the agent analysed, it would select a decision based off its frame of understanding (model). The decisions were also restricted to 7 possible simple actions, reducing the computational stress and experimentation of the agent. Over millions of iterations of the analyse, predict, learn loop, the agent refined its model attempting to maximise the reward achieved by its predictions. </w:t>
-      </w:r>
-    </w:p>
-    <w:p>
-      <w:pPr>
-        <w:rPr>
-          <w:rFonts w:ascii="LMRoman12" w:hAnsi="LMRoman12" w:hint="eastAsia"/>
-          <w:color w:val="538135" w:themeColor="accent6" w:themeShade="BF"/>
-        </w:rPr>
-      </w:pPr>
-    </w:p>
-    <w:p>
-      <w:pPr>
-        <w:rPr>
-          <w:rFonts w:ascii="LMRoman12" w:hAnsi="LMRoman12" w:hint="eastAsia"/>
-          <w:color w:val="538135" w:themeColor="accent6" w:themeShade="BF"/>
-        </w:rPr>
-      </w:pPr>
-      <w:r>
-        <w:rPr>
-          <w:rFonts w:ascii="LMRoman12" w:hAnsi="LMRoman12"/>
+          <w:rFonts w:cstheme="minorHAnsi"/>
+          <w:color w:val="538135" w:themeColor="accent6" w:themeShade="BF"/>
+        </w:rPr>
+      </w:pPr>
+      <w:r>
+        <w:rPr>
+          <w:rFonts w:cstheme="minorHAnsi"/>
+          <w:color w:val="538135" w:themeColor="accent6" w:themeShade="BF"/>
+        </w:rPr>
+        <w:t xml:space="preserve">For our second agent, we used the Proximal Policy Optimization (PPO) reinforcement learning algorithm alongside the Convolutional Neural Network (CNN) policy from stable-baselines3. We decided on this algorithm as it was in line with the projects scope, being a more simple, stable, and efficient algorithm compared to others. We elected to use the CNN policy as it is suited towards grid-like data – in our case, images of the game screen. Like the Rule-based agent, our PPO agent read in the game screen observation and additional information. However, in contrast to the rule-based agent, the game screen observation data is reduced to limit the amount of data fed to the agent (to reduce computational load). This was achieved via grayscale of the three RGB channels into a single channel. The agent will then iterate through steps or ‘frames’ of the game analysing four game screens at a time. This was achieved through the frame-stacking technique, layering four frames into one giving the agent game screens with a sense of motion. After the agent analysed, it would select a decision based off its frame of understanding (model). The decisions were also restricted to 7 possible simple actions, reducing the computational stress and experimentation of the agent. Over millions of iterations of the analyse, predict, learn loop, the agent refined its model attempting to maximise the reward achieved by its predictions. </w:t>
+      </w:r>
+    </w:p>
+    <w:p>
+      <w:pPr>
+        <w:rPr>
+          <w:rFonts w:cstheme="minorHAnsi"/>
+          <w:color w:val="538135" w:themeColor="accent6" w:themeShade="BF"/>
+        </w:rPr>
+      </w:pPr>
+    </w:p>
+    <w:p>
+      <w:pPr>
+        <w:rPr>
+          <w:rFonts w:cstheme="minorHAnsi"/>
+          <w:color w:val="538135" w:themeColor="accent6" w:themeShade="BF"/>
+        </w:rPr>
+      </w:pPr>
+      <w:r>
+        <w:rPr>
+          <w:rFonts w:cstheme="minorHAnsi"/>
           <w:color w:val="538135" w:themeColor="accent6" w:themeShade="BF"/>
         </w:rPr>
         <w:t>Selecting the optimal PPO hyperparameters and environment settings proved to be a challenge for our project. As we used newer versions of stable-baselines3</w:t>
       </w:r>
       <w:r>
         <w:rPr>
-          <w:rFonts w:ascii="LMRoman12" w:hAnsi="LMRoman12"/>
-          <w:color w:val="538135" w:themeColor="accent6" w:themeShade="BF"/>
-        </w:rPr>
-        <w:t xml:space="preserve"> and </w:t>
-      </w:r>
-      <w:proofErr w:type="spellStart"/>
-      <w:r>
-        <w:rPr>
-          <w:rFonts w:ascii="LMRoman12" w:hAnsi="LMRoman12"/>
-          <w:color w:val="538135" w:themeColor="accent6" w:themeShade="BF"/>
-        </w:rPr>
-        <w:t>PyTorch</w:t>
-      </w:r>
-      <w:proofErr w:type="spellEnd"/>
-      <w:r>
-        <w:rPr>
-          <w:rFonts w:ascii="LMRoman12" w:hAnsi="LMRoman12"/>
-          <w:color w:val="538135" w:themeColor="accent6" w:themeShade="BF"/>
-        </w:rPr>
-        <w:t>, we believe there were some incompatibilities and lack of publicly available information regarding hyperparameters for a super-</w:t>
-      </w:r>
-      <w:proofErr w:type="spellStart"/>
-      <w:r>
-        <w:rPr>
-          <w:rFonts w:ascii="LMRoman12" w:hAnsi="LMRoman12"/>
-          <w:color w:val="538135" w:themeColor="accent6" w:themeShade="BF"/>
-        </w:rPr>
-        <w:t>mario</w:t>
-      </w:r>
-      <w:proofErr w:type="spellEnd"/>
-      <w:r>
-        <w:rPr>
-          <w:rFonts w:ascii="LMRoman12" w:hAnsi="LMRoman12"/>
-          <w:color w:val="538135" w:themeColor="accent6" w:themeShade="BF"/>
-        </w:rPr>
-        <w:t>-bros-gym environment. After 70 iterations of adjusting hyperparameters such as entropy coefficient, learning rate, discount factor, the learning policy</w:t>
-      </w:r>
-      <w:r>
-        <w:rPr>
-          <w:rFonts w:ascii="LMRoman12" w:hAnsi="LMRoman12" w:hint="eastAsia"/>
-          <w:color w:val="538135" w:themeColor="accent6" w:themeShade="BF"/>
-        </w:rPr>
-        <w:t>,</w:t>
-      </w:r>
-      <w:r>
-        <w:rPr>
-          <w:rFonts w:ascii="LMRoman12" w:hAnsi="LMRoman12"/>
-          <w:color w:val="538135" w:themeColor="accent6" w:themeShade="BF"/>
-        </w:rPr>
-        <w:t xml:space="preserve"> and the environment itself (we tried using super-mario-bros-gym-v3), we had to accept the underwhelming results of occasionally beating </w:t>
-      </w:r>
-      <w:r>
-        <w:rPr>
-          <w:rFonts w:ascii="LMRoman12" w:hAnsi="LMRoman12"/>
+          <w:rFonts w:cstheme="minorHAnsi"/>
+          <w:color w:val="538135" w:themeColor="accent6" w:themeShade="BF"/>
+        </w:rPr>
+        <w:t xml:space="preserve"> and PyTorch, we believe there were some incompatibilities and lack of publicly available information regarding hyperparameters for a super-mario-bros-gym environment. After 70 iterations of adjusting hyperparameters such as entropy coefficient, learning rate, discount factor, the learning policy, and the environment itself (we tried using super-mario-bros-gym-v3), we had to accept the underwhelming results of occasionally beating </w:t>
+      </w:r>
+      <w:r>
+        <w:rPr>
+          <w:rFonts w:cstheme="minorHAnsi"/>
           <w:color w:val="FF0000"/>
         </w:rPr>
         <w:t>World</w:t>
       </w:r>
       <w:r>
         <w:rPr>
-          <w:rFonts w:ascii="LMRoman12" w:hAnsi="LMRoman12"/>
+          <w:rFonts w:cstheme="minorHAnsi"/>
           <w:color w:val="538135" w:themeColor="accent6" w:themeShade="BF"/>
         </w:rPr>
         <w:t xml:space="preserve"> </w:t>
       </w:r>
       <w:r>
         <w:rPr>
-          <w:rFonts w:ascii="LMRoman12" w:hAnsi="LMRoman12"/>
+          <w:rFonts w:cstheme="minorHAnsi"/>
           <w:color w:val="538135" w:themeColor="accent6" w:themeShade="BF"/>
         </w:rPr>
         <w:t>1-1.</w:t>
@@ -797,21 +695,7 @@
         <w:rPr>
           <w:rFonts w:asciiTheme="minorHAnsi" w:hAnsiTheme="minorHAnsi" w:cstheme="minorHAnsi"/>
         </w:rPr>
-        <w:t>The reward value used for training the PPO agent is the one that is included in the gym-super-</w:t>
-      </w:r>
-      <w:proofErr w:type="spellStart"/>
-      <w:r>
-        <w:rPr>
-          <w:rFonts w:asciiTheme="minorHAnsi" w:hAnsiTheme="minorHAnsi" w:cstheme="minorHAnsi"/>
-        </w:rPr>
-        <w:t>mario</w:t>
-      </w:r>
-      <w:proofErr w:type="spellEnd"/>
-      <w:r>
-        <w:rPr>
-          <w:rFonts w:asciiTheme="minorHAnsi" w:hAnsiTheme="minorHAnsi" w:cstheme="minorHAnsi"/>
-        </w:rPr>
-        <w:t>-bros. package. This reward is calculated for each step as</w:t>
+        <w:t>The reward value used for training the PPO agent is the one that is included in the gym-super-mario-bros. package. This reward is calculated for each step as</w:t>
       </w:r>
     </w:p>
     <w:p>
@@ -836,29 +720,34 @@
       <w:pPr>
         <w:pStyle w:val="NormalWeb"/>
         <w:rPr>
-          <w:rFonts w:ascii="LMRoman12" w:hAnsi="LMRoman12"/>
-          <w:color w:val="538135" w:themeColor="accent6" w:themeShade="BF"/>
-        </w:rPr>
-      </w:pPr>
-      <w:r>
-        <w:rPr>
-          <w:rFonts w:asciiTheme="minorHAnsi" w:hAnsiTheme="minorHAnsi" w:cstheme="minorHAnsi"/>
-        </w:rPr>
-        <w:t xml:space="preserve">  where r is the reward value, x0 and x1 are Mario’s x position before and after the step, c0 and c1 are the value of the in-game timer before and after the step, and d is -15 if Mario died during the step or 0 otherwise. The reward cannot be outside of the range -15 to 15 (</w:t>
-      </w:r>
-      <w:proofErr w:type="spellStart"/>
-      <w:r>
-        <w:rPr>
-          <w:rFonts w:asciiTheme="minorHAnsi" w:hAnsiTheme="minorHAnsi" w:cstheme="minorHAnsi"/>
-        </w:rPr>
-        <w:t>Kauten</w:t>
-      </w:r>
-      <w:proofErr w:type="spellEnd"/>
-      <w:r>
-        <w:rPr>
-          <w:rFonts w:asciiTheme="minorHAnsi" w:hAnsiTheme="minorHAnsi" w:cstheme="minorHAnsi"/>
-        </w:rPr>
-        <w:t xml:space="preserve">, 2018). </w:t>
+          <w:rFonts w:asciiTheme="minorHAnsi" w:hAnsiTheme="minorHAnsi" w:cstheme="minorHAnsi"/>
+          <w:color w:val="538135" w:themeColor="accent6" w:themeShade="BF"/>
+        </w:rPr>
+      </w:pPr>
+      <w:r>
+        <w:rPr>
+          <w:rFonts w:asciiTheme="minorHAnsi" w:hAnsiTheme="minorHAnsi" w:cstheme="minorHAnsi"/>
+        </w:rPr>
+        <w:t>where r is the reward value</w:t>
+      </w:r>
+      <w:r>
+        <w:rPr>
+          <w:rFonts w:asciiTheme="minorHAnsi" w:hAnsiTheme="minorHAnsi" w:cstheme="minorHAnsi"/>
+        </w:rPr>
+        <w:t xml:space="preserve"> </w:t>
+      </w:r>
+      <w:r>
+        <w:rPr>
+          <w:rFonts w:asciiTheme="minorHAnsi" w:hAnsiTheme="minorHAnsi" w:cstheme="minorHAnsi"/>
+          <w:color w:val="FF0000"/>
+        </w:rPr>
+        <w:t>for that step</w:t>
+      </w:r>
+      <w:r>
+        <w:rPr>
+          <w:rFonts w:asciiTheme="minorHAnsi" w:hAnsiTheme="minorHAnsi" w:cstheme="minorHAnsi"/>
+        </w:rPr>
+        <w:t xml:space="preserve">, x0 and x1 are Mario’s x position before and after the step, c0 and c1 are the value of the in-game timer before and after the step, and d is -15 if Mario died during the step or 0 otherwise. The reward cannot be outside of the range -15 to 15 (Kauten, 2018). </w:t>
       </w:r>
       <w:r>
         <w:rPr>
@@ -921,28 +810,207 @@
           <w:rFonts w:asciiTheme="minorHAnsi" w:hAnsiTheme="minorHAnsi" w:cstheme="minorHAnsi"/>
           <w:color w:val="FF0000"/>
         </w:rPr>
+        <w:t xml:space="preserve">World </w:t>
+      </w:r>
+      <w:r>
+        <w:rPr>
+          <w:rFonts w:asciiTheme="minorHAnsi" w:hAnsiTheme="minorHAnsi" w:cstheme="minorHAnsi"/>
+          <w:color w:val="FF0000"/>
+        </w:rPr>
+        <w:t xml:space="preserve">1-1 but quickly dying at the start of </w:t>
+      </w:r>
+      <w:r>
+        <w:rPr>
+          <w:rFonts w:asciiTheme="minorHAnsi" w:hAnsiTheme="minorHAnsi" w:cstheme="minorHAnsi"/>
+          <w:color w:val="FF0000"/>
+        </w:rPr>
+        <w:t xml:space="preserve">World </w:t>
+      </w:r>
+      <w:r>
+        <w:rPr>
+          <w:rFonts w:asciiTheme="minorHAnsi" w:hAnsiTheme="minorHAnsi" w:cstheme="minorHAnsi"/>
+          <w:color w:val="FF0000"/>
+        </w:rPr>
+        <w:t>1-2</w:t>
+      </w:r>
+      <w:r>
+        <w:rPr>
+          <w:rFonts w:asciiTheme="minorHAnsi" w:hAnsiTheme="minorHAnsi" w:cstheme="minorHAnsi"/>
+          <w:color w:val="FF0000"/>
+        </w:rPr>
+        <w:t>.</w:t>
+      </w:r>
+      <w:r>
+        <w:rPr>
+          <w:rFonts w:asciiTheme="minorHAnsi" w:hAnsiTheme="minorHAnsi" w:cstheme="minorHAnsi"/>
+        </w:rPr>
+        <w:t xml:space="preserve"> </w:t>
+      </w:r>
+      <w:r>
+        <w:rPr>
+          <w:rFonts w:asciiTheme="minorHAnsi" w:hAnsiTheme="minorHAnsi" w:cstheme="minorHAnsi"/>
+          <w:color w:val="538135" w:themeColor="accent6" w:themeShade="BF"/>
+        </w:rPr>
+        <w:t>Early in the PPO agent’s training</w:t>
+      </w:r>
+      <w:r>
+        <w:rPr>
+          <w:rFonts w:asciiTheme="minorHAnsi" w:hAnsiTheme="minorHAnsi" w:cstheme="minorHAnsi"/>
+          <w:color w:val="538135" w:themeColor="accent6" w:themeShade="BF"/>
+        </w:rPr>
+        <w:t xml:space="preserve"> at around 400k steps it would achieve an average reward of 1750</w:t>
+      </w:r>
+      <w:r>
+        <w:rPr>
+          <w:rFonts w:asciiTheme="minorHAnsi" w:hAnsiTheme="minorHAnsi" w:cstheme="minorHAnsi"/>
+          <w:color w:val="538135" w:themeColor="accent6" w:themeShade="BF"/>
+        </w:rPr>
+        <w:t xml:space="preserve">. After </w:t>
+      </w:r>
+      <w:r>
+        <w:rPr>
+          <w:rFonts w:asciiTheme="minorHAnsi" w:hAnsiTheme="minorHAnsi" w:cstheme="minorHAnsi"/>
+          <w:color w:val="538135" w:themeColor="accent6" w:themeShade="BF"/>
+        </w:rPr>
+        <w:t>4</w:t>
+      </w:r>
+      <w:r>
+        <w:rPr>
+          <w:rFonts w:asciiTheme="minorHAnsi" w:hAnsiTheme="minorHAnsi" w:cstheme="minorHAnsi"/>
+          <w:color w:val="538135" w:themeColor="accent6" w:themeShade="BF"/>
+        </w:rPr>
+        <w:t xml:space="preserve"> million steps, the PPO agent would plateau at roughly 2000 average reward per </w:t>
+      </w:r>
+      <w:r>
+        <w:rPr>
+          <w:rFonts w:asciiTheme="minorHAnsi" w:hAnsiTheme="minorHAnsi" w:cstheme="minorHAnsi"/>
+          <w:color w:val="538135" w:themeColor="accent6" w:themeShade="BF"/>
+        </w:rPr>
+        <w:t>3 lives.</w:t>
+      </w:r>
+      <w:r>
+        <w:rPr>
+          <w:rFonts w:asciiTheme="minorHAnsi" w:hAnsiTheme="minorHAnsi" w:cstheme="minorHAnsi"/>
+          <w:color w:val="538135" w:themeColor="accent6" w:themeShade="BF"/>
+        </w:rPr>
+        <w:t xml:space="preserve"> It would go on to occasionally beat </w:t>
+      </w:r>
+      <w:r>
+        <w:rPr>
+          <w:rFonts w:asciiTheme="minorHAnsi" w:hAnsiTheme="minorHAnsi" w:cstheme="minorHAnsi"/>
+          <w:color w:val="FF0000"/>
+        </w:rPr>
         <w:t>World</w:t>
       </w:r>
       <w:r>
         <w:rPr>
           <w:rFonts w:asciiTheme="minorHAnsi" w:hAnsiTheme="minorHAnsi" w:cstheme="minorHAnsi"/>
-          <w:color w:val="FF0000"/>
+          <w:color w:val="538135" w:themeColor="accent6" w:themeShade="BF"/>
         </w:rPr>
         <w:t xml:space="preserve"> </w:t>
       </w:r>
       <w:r>
         <w:rPr>
           <w:rFonts w:asciiTheme="minorHAnsi" w:hAnsiTheme="minorHAnsi" w:cstheme="minorHAnsi"/>
-          <w:color w:val="FF0000"/>
-        </w:rPr>
-        <w:t xml:space="preserve">1-1 but quickly dying at the start of </w:t>
-      </w:r>
-      <w:r>
-        <w:rPr>
-          <w:rFonts w:asciiTheme="minorHAnsi" w:hAnsiTheme="minorHAnsi" w:cstheme="minorHAnsi"/>
-          <w:color w:val="FF0000"/>
-        </w:rPr>
-        <w:t>World</w:t>
+          <w:color w:val="538135" w:themeColor="accent6" w:themeShade="BF"/>
+        </w:rPr>
+        <w:t>1-1.</w:t>
+      </w:r>
+    </w:p>
+    <w:p>
+      <w:pPr>
+        <w:pStyle w:val="NormalWeb"/>
+        <w:rPr>
+          <w:rFonts w:asciiTheme="minorHAnsi" w:hAnsiTheme="minorHAnsi" w:cstheme="minorHAnsi"/>
+          <w:color w:val="538135" w:themeColor="accent6" w:themeShade="BF"/>
+        </w:rPr>
+      </w:pPr>
+      <w:r>
+        <w:rPr>
+          <w:rFonts w:asciiTheme="minorHAnsi" w:hAnsiTheme="minorHAnsi" w:cstheme="minorHAnsi"/>
+          <w:color w:val="538135" w:themeColor="accent6" w:themeShade="BF"/>
+        </w:rPr>
+        <w:lastRenderedPageBreak/>
+        <w:t>With the PPO algorithm and the above reward function, we noticed many strange behaviours. For example, after millions of iterations, sometimes the agent would develop a local optimum such as running into the second pipe indefinitely. This led to us finding a time limit wrapper function for our environment from ClarityCoders (2022). This time limit wrapper indirectly modified the reward function, associating a death penalty for the agent if it did not complete the level in time.</w:t>
+      </w:r>
+    </w:p>
+    <w:p>
+      <w:pPr>
+        <w:pStyle w:val="NormalWeb"/>
+        <w:rPr>
+          <w:rFonts w:asciiTheme="minorHAnsi" w:hAnsiTheme="minorHAnsi" w:cstheme="minorHAnsi"/>
+          <w:color w:val="FF0000"/>
+        </w:rPr>
+      </w:pPr>
+      <w:r>
+        <w:rPr>
+          <w:rFonts w:asciiTheme="minorHAnsi" w:hAnsiTheme="minorHAnsi" w:cstheme="minorHAnsi"/>
+          <w:color w:val="FF0000"/>
+        </w:rPr>
+        <w:t xml:space="preserve">Besides the differences in total reward, there are several other differences in the agents that affect their usefulness. </w:t>
+      </w:r>
+      <w:r>
+        <w:rPr>
+          <w:rFonts w:asciiTheme="minorHAnsi" w:hAnsiTheme="minorHAnsi" w:cstheme="minorHAnsi"/>
+          <w:color w:val="FF0000"/>
+        </w:rPr>
+        <w:t>One of t</w:t>
+      </w:r>
+      <w:r>
+        <w:rPr>
+          <w:rFonts w:asciiTheme="minorHAnsi" w:hAnsiTheme="minorHAnsi" w:cstheme="minorHAnsi"/>
+          <w:color w:val="FF0000"/>
+        </w:rPr>
+        <w:t xml:space="preserve">he </w:t>
+      </w:r>
+      <w:r>
+        <w:rPr>
+          <w:rFonts w:asciiTheme="minorHAnsi" w:hAnsiTheme="minorHAnsi" w:cstheme="minorHAnsi"/>
+          <w:color w:val="FF0000"/>
+        </w:rPr>
+        <w:t>rule-based</w:t>
+      </w:r>
+      <w:r>
+        <w:rPr>
+          <w:rFonts w:asciiTheme="minorHAnsi" w:hAnsiTheme="minorHAnsi" w:cstheme="minorHAnsi"/>
+          <w:color w:val="FF0000"/>
+        </w:rPr>
+        <w:t xml:space="preserve"> agent</w:t>
+      </w:r>
+      <w:r>
+        <w:rPr>
+          <w:rFonts w:asciiTheme="minorHAnsi" w:hAnsiTheme="minorHAnsi" w:cstheme="minorHAnsi"/>
+          <w:color w:val="FF0000"/>
+        </w:rPr>
+        <w:t>’s</w:t>
+      </w:r>
+      <w:r>
+        <w:rPr>
+          <w:rFonts w:asciiTheme="minorHAnsi" w:hAnsiTheme="minorHAnsi" w:cstheme="minorHAnsi"/>
+          <w:color w:val="FF0000"/>
+        </w:rPr>
+        <w:t xml:space="preserve"> benefits </w:t>
+      </w:r>
+      <w:r>
+        <w:rPr>
+          <w:rFonts w:asciiTheme="minorHAnsi" w:hAnsiTheme="minorHAnsi" w:cstheme="minorHAnsi"/>
+          <w:color w:val="FF0000"/>
+        </w:rPr>
+        <w:t>is its</w:t>
+      </w:r>
+      <w:r>
+        <w:rPr>
+          <w:rFonts w:asciiTheme="minorHAnsi" w:hAnsiTheme="minorHAnsi" w:cstheme="minorHAnsi"/>
+          <w:color w:val="FF0000"/>
+        </w:rPr>
+        <w:t xml:space="preserve"> consistency</w:t>
+      </w:r>
+      <w:r>
+        <w:rPr>
+          <w:rFonts w:asciiTheme="minorHAnsi" w:hAnsiTheme="minorHAnsi" w:cstheme="minorHAnsi"/>
+          <w:color w:val="FF0000"/>
+        </w:rPr>
+        <w:t>.</w:t>
       </w:r>
       <w:r>
         <w:rPr>
@@ -956,188 +1024,14 @@
           <w:rFonts w:asciiTheme="minorHAnsi" w:hAnsiTheme="minorHAnsi" w:cstheme="minorHAnsi"/>
           <w:color w:val="FF0000"/>
         </w:rPr>
-        <w:t>1-2</w:t>
-      </w:r>
-      <w:r>
-        <w:rPr>
-          <w:rFonts w:asciiTheme="minorHAnsi" w:hAnsiTheme="minorHAnsi" w:cstheme="minorHAnsi"/>
-          <w:color w:val="FF0000"/>
-        </w:rPr>
-        <w:t>.</w:t>
-      </w:r>
-      <w:r>
-        <w:rPr>
-          <w:rFonts w:asciiTheme="minorHAnsi" w:hAnsiTheme="minorHAnsi" w:cstheme="minorHAnsi"/>
-        </w:rPr>
-        <w:t xml:space="preserve"> </w:t>
-      </w:r>
-      <w:r>
-        <w:rPr>
-          <w:rFonts w:ascii="LMRoman12" w:hAnsi="LMRoman12"/>
-          <w:color w:val="538135" w:themeColor="accent6" w:themeShade="BF"/>
-        </w:rPr>
-        <w:t xml:space="preserve">Early in the PPO agent’s training it would achieve anywhere between [XXXX] – [XXXX] reward. After </w:t>
-      </w:r>
-      <w:r>
-        <w:rPr>
-          <w:rFonts w:ascii="LMRoman12" w:hAnsi="LMRoman12"/>
-          <w:color w:val="538135" w:themeColor="accent6" w:themeShade="BF"/>
-        </w:rPr>
-        <w:t>4</w:t>
-      </w:r>
-      <w:r>
-        <w:rPr>
-          <w:rFonts w:ascii="LMRoman12" w:hAnsi="LMRoman12"/>
-          <w:color w:val="538135" w:themeColor="accent6" w:themeShade="BF"/>
-        </w:rPr>
-        <w:t xml:space="preserve"> million steps, the PPO agent would plateau at roughly 2000 average reward per </w:t>
-      </w:r>
-      <w:r>
-        <w:rPr>
-          <w:rFonts w:ascii="LMRoman12" w:hAnsi="LMRoman12"/>
-          <w:color w:val="538135" w:themeColor="accent6" w:themeShade="BF"/>
-        </w:rPr>
-        <w:t>3 lives.</w:t>
-      </w:r>
-      <w:r>
-        <w:rPr>
-          <w:rFonts w:ascii="LMRoman12" w:hAnsi="LMRoman12"/>
-          <w:color w:val="538135" w:themeColor="accent6" w:themeShade="BF"/>
-        </w:rPr>
-        <w:t xml:space="preserve"> It would go on to occasionally beat </w:t>
-      </w:r>
-      <w:r>
-        <w:rPr>
-          <w:rFonts w:asciiTheme="minorHAnsi" w:hAnsiTheme="minorHAnsi" w:cstheme="minorHAnsi"/>
-          <w:color w:val="FF0000"/>
-        </w:rPr>
-        <w:t>World</w:t>
-      </w:r>
-      <w:r>
-        <w:rPr>
-          <w:rFonts w:ascii="LMRoman12" w:hAnsi="LMRoman12"/>
-          <w:color w:val="538135" w:themeColor="accent6" w:themeShade="BF"/>
-        </w:rPr>
-        <w:t xml:space="preserve"> </w:t>
-      </w:r>
-      <w:r>
-        <w:rPr>
-          <w:rFonts w:ascii="LMRoman12" w:hAnsi="LMRoman12"/>
-          <w:color w:val="538135" w:themeColor="accent6" w:themeShade="BF"/>
-        </w:rPr>
-        <w:t>1-1.</w:t>
-      </w:r>
-    </w:p>
-    <w:p>
-      <w:pPr>
-        <w:pStyle w:val="NormalWeb"/>
-        <w:rPr>
-          <w:rFonts w:ascii="LMRoman12" w:hAnsi="LMRoman12"/>
-          <w:color w:val="538135" w:themeColor="accent6" w:themeShade="BF"/>
-        </w:rPr>
-      </w:pPr>
-      <w:r>
-        <w:rPr>
-          <w:rFonts w:ascii="LMRoman12" w:hAnsi="LMRoman12"/>
-          <w:color w:val="538135" w:themeColor="accent6" w:themeShade="BF"/>
-        </w:rPr>
-        <w:t xml:space="preserve">With the PPO algorithm and the above reward function, we noticed many strange behaviours. For example, after millions of iterations, sometimes the agent would </w:t>
-      </w:r>
-      <w:r>
-        <w:rPr>
-          <w:rFonts w:ascii="LMRoman12" w:hAnsi="LMRoman12"/>
-          <w:color w:val="538135" w:themeColor="accent6" w:themeShade="BF"/>
-        </w:rPr>
-        <w:lastRenderedPageBreak/>
-        <w:t xml:space="preserve">develop a local optimum such as running into the second pipe indefinitely. This led to us finding a time limit wrapper function for our environment from </w:t>
-      </w:r>
-      <w:proofErr w:type="spellStart"/>
-      <w:r>
-        <w:rPr>
-          <w:rFonts w:ascii="LMRoman12" w:hAnsi="LMRoman12"/>
-          <w:color w:val="538135" w:themeColor="accent6" w:themeShade="BF"/>
-        </w:rPr>
-        <w:t>ClarityCoders</w:t>
-      </w:r>
-      <w:proofErr w:type="spellEnd"/>
-      <w:r>
-        <w:rPr>
-          <w:rFonts w:ascii="LMRoman12" w:hAnsi="LMRoman12"/>
-          <w:color w:val="538135" w:themeColor="accent6" w:themeShade="BF"/>
-        </w:rPr>
-        <w:t xml:space="preserve"> (2022). This time limit wrapper indirectly modified the reward function, associating a death penalty for the agent if it did not complete the level in time.</w:t>
-      </w:r>
-    </w:p>
-    <w:p>
-      <w:pPr>
-        <w:pStyle w:val="NormalWeb"/>
-        <w:rPr>
-          <w:rFonts w:asciiTheme="minorHAnsi" w:hAnsiTheme="minorHAnsi" w:cstheme="minorHAnsi"/>
-          <w:color w:val="FF0000"/>
-        </w:rPr>
-      </w:pPr>
-      <w:r>
-        <w:rPr>
-          <w:rFonts w:asciiTheme="minorHAnsi" w:hAnsiTheme="minorHAnsi" w:cstheme="minorHAnsi"/>
-          <w:color w:val="FF0000"/>
-        </w:rPr>
-        <w:t xml:space="preserve">Besides the differences in total reward, there are several other differences in the agents that affect their usefulness. </w:t>
-      </w:r>
-      <w:r>
-        <w:rPr>
-          <w:rFonts w:asciiTheme="minorHAnsi" w:hAnsiTheme="minorHAnsi" w:cstheme="minorHAnsi"/>
-          <w:color w:val="FF0000"/>
-        </w:rPr>
-        <w:t>One of t</w:t>
-      </w:r>
-      <w:r>
-        <w:rPr>
-          <w:rFonts w:asciiTheme="minorHAnsi" w:hAnsiTheme="minorHAnsi" w:cstheme="minorHAnsi"/>
-          <w:color w:val="FF0000"/>
-        </w:rPr>
-        <w:t xml:space="preserve">he </w:t>
-      </w:r>
-      <w:r>
-        <w:rPr>
-          <w:rFonts w:asciiTheme="minorHAnsi" w:hAnsiTheme="minorHAnsi" w:cstheme="minorHAnsi"/>
-          <w:color w:val="FF0000"/>
-        </w:rPr>
-        <w:t>rule-based</w:t>
-      </w:r>
-      <w:r>
-        <w:rPr>
-          <w:rFonts w:asciiTheme="minorHAnsi" w:hAnsiTheme="minorHAnsi" w:cstheme="minorHAnsi"/>
-          <w:color w:val="FF0000"/>
-        </w:rPr>
-        <w:t xml:space="preserve"> agent</w:t>
-      </w:r>
-      <w:r>
-        <w:rPr>
-          <w:rFonts w:asciiTheme="minorHAnsi" w:hAnsiTheme="minorHAnsi" w:cstheme="minorHAnsi"/>
-          <w:color w:val="FF0000"/>
-        </w:rPr>
-        <w:t>’s</w:t>
-      </w:r>
-      <w:r>
-        <w:rPr>
-          <w:rFonts w:asciiTheme="minorHAnsi" w:hAnsiTheme="minorHAnsi" w:cstheme="minorHAnsi"/>
-          <w:color w:val="FF0000"/>
-        </w:rPr>
-        <w:t xml:space="preserve"> benefits </w:t>
-      </w:r>
-      <w:r>
-        <w:rPr>
-          <w:rFonts w:asciiTheme="minorHAnsi" w:hAnsiTheme="minorHAnsi" w:cstheme="minorHAnsi"/>
-          <w:color w:val="FF0000"/>
-        </w:rPr>
-        <w:t>is its</w:t>
-      </w:r>
-      <w:r>
-        <w:rPr>
-          <w:rFonts w:asciiTheme="minorHAnsi" w:hAnsiTheme="minorHAnsi" w:cstheme="minorHAnsi"/>
-          <w:color w:val="FF0000"/>
-        </w:rPr>
-        <w:t xml:space="preserve"> consistency; since neither the agent nor </w:t>
+        <w:t>N</w:t>
+      </w:r>
+      <w:r>
+        <w:rPr>
+          <w:rFonts w:asciiTheme="minorHAnsi" w:hAnsiTheme="minorHAnsi" w:cstheme="minorHAnsi"/>
+          <w:color w:val="FF0000"/>
+        </w:rPr>
+        <w:t xml:space="preserve">either the agent nor </w:t>
       </w:r>
       <w:r>
         <w:rPr>
@@ -1155,15 +1049,13 @@
         </w:rPr>
         <w:t xml:space="preserve"> itself have any random </w:t>
       </w:r>
-      <w:proofErr w:type="gramStart"/>
-      <w:r>
-        <w:rPr>
-          <w:rFonts w:asciiTheme="minorHAnsi" w:hAnsiTheme="minorHAnsi" w:cstheme="minorHAnsi"/>
-          <w:color w:val="FF0000"/>
-        </w:rPr>
-        <w:t>elements,</w:t>
-      </w:r>
-      <w:proofErr w:type="gramEnd"/>
+      <w:r>
+        <w:rPr>
+          <w:rFonts w:asciiTheme="minorHAnsi" w:hAnsiTheme="minorHAnsi" w:cstheme="minorHAnsi"/>
+          <w:color w:val="FF0000"/>
+        </w:rPr>
+        <w:t>elements;</w:t>
+      </w:r>
       <w:r>
         <w:rPr>
           <w:rFonts w:asciiTheme="minorHAnsi" w:hAnsiTheme="minorHAnsi" w:cstheme="minorHAnsi"/>
@@ -1176,14 +1068,7 @@
           <w:rFonts w:asciiTheme="minorHAnsi" w:hAnsiTheme="minorHAnsi" w:cstheme="minorHAnsi"/>
           <w:color w:val="FF0000"/>
         </w:rPr>
-        <w:t xml:space="preserve">This means that running the code once is sufficient to gauge its performance, as opposed </w:t>
-      </w:r>
-      <w:r>
-        <w:rPr>
-          <w:rFonts w:asciiTheme="minorHAnsi" w:hAnsiTheme="minorHAnsi" w:cstheme="minorHAnsi"/>
-          <w:color w:val="FF0000"/>
-        </w:rPr>
-        <w:t>to the PPO agent where many trials may be necessary to confirm that its training paid off.</w:t>
+        <w:t>This means that running the code once is sufficient to gauge its performance, as opposed to the PPO agent where many trials may be necessary to confirm that its training paid off.</w:t>
       </w:r>
     </w:p>
     <w:p>
@@ -1538,7 +1423,6 @@
         </w:rPr>
         <w:t xml:space="preserve"> the agent will jump over the </w:t>
       </w:r>
-      <w:proofErr w:type="spellStart"/>
       <w:r>
         <w:rPr>
           <w:rFonts w:asciiTheme="minorHAnsi" w:hAnsiTheme="minorHAnsi" w:cstheme="minorHAnsi"/>
@@ -1551,15 +1435,7 @@
           <w:rFonts w:asciiTheme="minorHAnsi" w:hAnsiTheme="minorHAnsi" w:cstheme="minorHAnsi"/>
           <w:color w:val="538135" w:themeColor="accent6" w:themeShade="BF"/>
         </w:rPr>
-        <w:t>oombas</w:t>
-      </w:r>
-      <w:proofErr w:type="spellEnd"/>
-      <w:r>
-        <w:rPr>
-          <w:rFonts w:asciiTheme="minorHAnsi" w:hAnsiTheme="minorHAnsi" w:cstheme="minorHAnsi"/>
-          <w:color w:val="538135" w:themeColor="accent6" w:themeShade="BF"/>
-        </w:rPr>
-        <w:t xml:space="preserve"> and the tall pillars as it learned previously from </w:t>
+        <w:t xml:space="preserve">oombas and the tall pillars as it learned previously from </w:t>
       </w:r>
       <w:r>
         <w:rPr>
@@ -1599,31 +1475,8 @@
           <w:rFonts w:asciiTheme="minorHAnsi" w:hAnsiTheme="minorHAnsi" w:cstheme="minorHAnsi"/>
           <w:color w:val="538135" w:themeColor="accent6" w:themeShade="BF"/>
         </w:rPr>
-        <w:t xml:space="preserve">However, not all is a positive with the PPO agent. Training time and resources are a considerable downside. To see any results from the PPO agent, it needs to be given a pre-trained model or train its own model. In our case, we trained the PPO agent on a Nvidia RTX 3070ti using its CUDA cores via </w:t>
-      </w:r>
-      <w:proofErr w:type="spellStart"/>
-      <w:r>
-        <w:rPr>
-          <w:rFonts w:asciiTheme="minorHAnsi" w:hAnsiTheme="minorHAnsi" w:cstheme="minorHAnsi"/>
-          <w:color w:val="538135" w:themeColor="accent6" w:themeShade="BF"/>
-        </w:rPr>
-        <w:t>PyTorch</w:t>
-      </w:r>
-      <w:proofErr w:type="spellEnd"/>
-      <w:r>
-        <w:rPr>
-          <w:rFonts w:asciiTheme="minorHAnsi" w:hAnsiTheme="minorHAnsi" w:cstheme="minorHAnsi"/>
-          <w:color w:val="538135" w:themeColor="accent6" w:themeShade="BF"/>
-        </w:rPr>
-        <w:t xml:space="preserve">. Although we had one of the best graphics cards on </w:t>
-      </w:r>
-      <w:r>
-        <w:rPr>
-          <w:rFonts w:asciiTheme="minorHAnsi" w:hAnsiTheme="minorHAnsi" w:cstheme="minorHAnsi"/>
-          <w:color w:val="538135" w:themeColor="accent6" w:themeShade="BF"/>
-        </w:rPr>
         <w:lastRenderedPageBreak/>
-        <w:t>the market, training still took many days to complete and provided us with underwhelming results.</w:t>
+        <w:t>However, not all is a positive with the PPO agent. Training time and resources are a considerable downside. To see any results from the PPO agent, it needs to be given a pre-trained model or train its own model. In our case, we trained the PPO agent on a Nvidia RTX 3070ti using its CUDA cores via PyTorch. Although we had one of the best graphics cards on the market, training still took many days to complete and provided us with underwhelming results.</w:t>
       </w:r>
     </w:p>
     <w:p>
@@ -1668,23 +1521,21 @@
           <w:rFonts w:asciiTheme="minorHAnsi" w:hAnsiTheme="minorHAnsi" w:cstheme="minorHAnsi"/>
           <w:color w:val="538135" w:themeColor="accent6" w:themeShade="BF"/>
         </w:rPr>
-        <w:t xml:space="preserve">A final disadvantage of the PPO algorithm is with its debugging and interpretability. Due to the cryptic nature and performance metrics of neural networks, </w:t>
-      </w:r>
-      <w:proofErr w:type="spellStart"/>
-      <w:r>
-        <w:rPr>
-          <w:rFonts w:asciiTheme="minorHAnsi" w:hAnsiTheme="minorHAnsi" w:cstheme="minorHAnsi"/>
-          <w:color w:val="538135" w:themeColor="accent6" w:themeShade="BF"/>
-        </w:rPr>
-        <w:t>its</w:t>
-      </w:r>
-      <w:proofErr w:type="spellEnd"/>
-      <w:r>
-        <w:rPr>
-          <w:rFonts w:asciiTheme="minorHAnsi" w:hAnsiTheme="minorHAnsi" w:cstheme="minorHAnsi"/>
-          <w:color w:val="538135" w:themeColor="accent6" w:themeShade="BF"/>
-        </w:rPr>
-        <w:t xml:space="preserve"> hard to decide if modifying a hyperparameter is improving the agent or not. At a minimum, it requires many hours of training to determine if a modification is beneficial or not. Compounding this is the stochastic</w:t>
+        <w:t>A final disadvantage of the PPO algorithm is with its debugging and interpretability. Due to the cryptic nature and performance metrics of neural networks, it</w:t>
+      </w:r>
+      <w:r>
+        <w:rPr>
+          <w:rFonts w:asciiTheme="minorHAnsi" w:hAnsiTheme="minorHAnsi" w:cstheme="minorHAnsi"/>
+          <w:color w:val="538135" w:themeColor="accent6" w:themeShade="BF"/>
+        </w:rPr>
+        <w:t>’</w:t>
+      </w:r>
+      <w:r>
+        <w:rPr>
+          <w:rFonts w:asciiTheme="minorHAnsi" w:hAnsiTheme="minorHAnsi" w:cstheme="minorHAnsi"/>
+          <w:color w:val="538135" w:themeColor="accent6" w:themeShade="BF"/>
+        </w:rPr>
+        <w:t>s hard to decide if modifying a hyperparameter is improving the agent or not. At a minimum, it requires many hours of training to determine if a modification is beneficial or not. Compounding this is the stochastic</w:t>
       </w:r>
       <w:r>
         <w:rPr>
@@ -1747,14 +1598,12 @@
           <w:rFonts w:asciiTheme="minorHAnsi" w:hAnsiTheme="minorHAnsi" w:cstheme="minorHAnsi"/>
         </w:rPr>
       </w:pPr>
-      <w:proofErr w:type="spellStart"/>
-      <w:r>
-        <w:rPr>
-          <w:rFonts w:asciiTheme="minorHAnsi" w:hAnsiTheme="minorHAnsi" w:cstheme="minorHAnsi"/>
-        </w:rPr>
-        <w:t>Analyze</w:t>
-      </w:r>
-      <w:proofErr w:type="spellEnd"/>
+      <w:r>
+        <w:rPr>
+          <w:rFonts w:asciiTheme="minorHAnsi" w:hAnsiTheme="minorHAnsi" w:cstheme="minorHAnsi"/>
+        </w:rPr>
+        <w:t>Analyse</w:t>
+      </w:r>
       <w:r>
         <w:rPr>
           <w:rFonts w:asciiTheme="minorHAnsi" w:hAnsiTheme="minorHAnsi" w:cstheme="minorHAnsi"/>
@@ -1815,35 +1664,19 @@
         <w:rPr>
           <w:rFonts w:cstheme="minorHAnsi"/>
         </w:rPr>
-        <w:t xml:space="preserve">Rule based cannot adapt on its own; new </w:t>
-      </w:r>
-      <w:proofErr w:type="spellStart"/>
-      <w:r>
-        <w:rPr>
-          <w:rFonts w:cstheme="minorHAnsi"/>
-        </w:rPr>
-        <w:t>palletes</w:t>
-      </w:r>
-      <w:proofErr w:type="spellEnd"/>
-      <w:r>
-        <w:rPr>
-          <w:rFonts w:cstheme="minorHAnsi"/>
-        </w:rPr>
-        <w:t xml:space="preserve"> like underground or new enemies like </w:t>
-      </w:r>
-      <w:proofErr w:type="spellStart"/>
-      <w:r>
-        <w:rPr>
-          <w:rFonts w:cstheme="minorHAnsi"/>
-        </w:rPr>
-        <w:t>Lakitus</w:t>
-      </w:r>
-      <w:proofErr w:type="spellEnd"/>
-      <w:r>
-        <w:rPr>
-          <w:rFonts w:cstheme="minorHAnsi"/>
-        </w:rPr>
-        <w:t xml:space="preserve"> require adding them to the enemy recognition program, coding new actions to avoid them, etc.</w:t>
+        <w:t>Rule based cannot adapt on its own; new palet</w:t>
+      </w:r>
+      <w:r>
+        <w:rPr>
+          <w:rFonts w:cstheme="minorHAnsi"/>
+        </w:rPr>
+        <w:t>t</w:t>
+      </w:r>
+      <w:r>
+        <w:rPr>
+          <w:rFonts w:cstheme="minorHAnsi"/>
+        </w:rPr>
+        <w:t>es like underground or new enemies like Lakitus require adding them to the enemy recognition program, coding new actions to avoid them, etc.</w:t>
       </w:r>
     </w:p>
     <w:p>
@@ -1875,14 +1708,12 @@
         </w:rPr>
         <w:t xml:space="preserve"> or the amount of memory used; many of the listed examples don’t really work with a </w:t>
       </w:r>
-      <w:proofErr w:type="gramStart"/>
-      <w:r>
-        <w:rPr>
-          <w:rFonts w:cstheme="minorHAnsi"/>
-        </w:rPr>
-        <w:t>rule based</w:t>
-      </w:r>
-      <w:proofErr w:type="gramEnd"/>
+      <w:r>
+        <w:rPr>
+          <w:rFonts w:cstheme="minorHAnsi"/>
+        </w:rPr>
+        <w:t>rule-based</w:t>
+      </w:r>
       <w:r>
         <w:rPr>
           <w:rFonts w:cstheme="minorHAnsi"/>
@@ -1973,15 +1804,7 @@
         </w:rPr>
       </w:pPr>
       <w:r>
-        <w:t>While the gym-super-</w:t>
-      </w:r>
-      <w:proofErr w:type="spellStart"/>
-      <w:r>
-        <w:t>mario</w:t>
-      </w:r>
-      <w:proofErr w:type="spellEnd"/>
-      <w:r>
-        <w:t>-bros package by default uses rightward progression as its primary metric of performance, this is not the only factor on which we can compare the agents. One poten</w:t>
+        <w:t>While the gym-super-mario-bros package by default uses rightward progression as its primary metric of performance, this is not the only factor on which we can compare the agents. One poten</w:t>
       </w:r>
       <w:r>
         <w:t>tial alternate metric is to directly reward completing levels as quickly as possible. Under this metric we would provide large reward boosts at the end of levels based on their world/stage numbers</w:t>
@@ -2014,7 +1837,14 @@
         <w:rPr>
           <w:rFonts w:cstheme="minorHAnsi"/>
         </w:rPr>
-        <w:t>individual levels. While this at first seems to be not very distinct from the existing reward function, it benefits in rewarding the use of subareas to skip parts of a level. Many levels in the game, including World 1-1</w:t>
+        <w:t xml:space="preserve">individual levels. While this at first seems to be not very distinct from the existing </w:t>
+      </w:r>
+      <w:r>
+        <w:rPr>
+          <w:rFonts w:cstheme="minorHAnsi"/>
+        </w:rPr>
+        <w:lastRenderedPageBreak/>
+        <w:t>reward function, it benefits in rewarding the use of subareas to skip parts of a level. Many levels in the game, including World 1-1</w:t>
       </w:r>
       <w:r>
         <w:rPr>
@@ -2066,14 +1896,7 @@
         <w:rPr>
           <w:rFonts w:cstheme="minorHAnsi"/>
         </w:rPr>
-        <w:t xml:space="preserve"> then return Mario to a later part of the level, skipping a large portion of platforming. While these shortcuts make for faster </w:t>
-      </w:r>
-      <w:r>
-        <w:rPr>
-          <w:rFonts w:cstheme="minorHAnsi"/>
-        </w:rPr>
-        <w:lastRenderedPageBreak/>
-        <w:t>level completion, they result in less rightward movement overall and thus are discouraged by the current reward function</w:t>
+        <w:t xml:space="preserve"> then return Mario to a later part of the level, skipping a large portion of platforming. While these shortcuts make for faster level completion, they result in less rightward movement overall and thus are discouraged by the current reward function</w:t>
       </w:r>
       <w:r>
         <w:rPr>
@@ -2271,35 +2094,7 @@
         <w:rPr>
           <w:rFonts w:cstheme="minorHAnsi"/>
         </w:rPr>
-        <w:t xml:space="preserve">, such as kicking </w:t>
-      </w:r>
-      <w:proofErr w:type="spellStart"/>
-      <w:r>
-        <w:rPr>
-          <w:rFonts w:cstheme="minorHAnsi"/>
-        </w:rPr>
-        <w:t>Koopa</w:t>
-      </w:r>
-      <w:proofErr w:type="spellEnd"/>
-      <w:r>
-        <w:rPr>
-          <w:rFonts w:cstheme="minorHAnsi"/>
-        </w:rPr>
-        <w:t xml:space="preserve"> </w:t>
-      </w:r>
-      <w:proofErr w:type="spellStart"/>
-      <w:r>
-        <w:rPr>
-          <w:rFonts w:cstheme="minorHAnsi"/>
-        </w:rPr>
-        <w:t>Troopa</w:t>
-      </w:r>
-      <w:proofErr w:type="spellEnd"/>
-      <w:r>
-        <w:rPr>
-          <w:rFonts w:cstheme="minorHAnsi"/>
-        </w:rPr>
-        <w:t xml:space="preserve"> shells into other enemies or </w:t>
+        <w:t xml:space="preserve">, such as kicking Koopa Troopa shells into other enemies or </w:t>
       </w:r>
       <w:r>
         <w:rPr>
@@ -2374,21 +2169,7 @@
         <w:rPr>
           <w:rFonts w:cstheme="minorHAnsi"/>
         </w:rPr>
-        <w:t xml:space="preserve"> bouncing on </w:t>
-      </w:r>
-      <w:proofErr w:type="spellStart"/>
-      <w:r>
-        <w:rPr>
-          <w:rFonts w:cstheme="minorHAnsi"/>
-        </w:rPr>
-        <w:t>Koopa</w:t>
-      </w:r>
-      <w:proofErr w:type="spellEnd"/>
-      <w:r>
-        <w:rPr>
-          <w:rFonts w:cstheme="minorHAnsi"/>
-        </w:rPr>
-        <w:t xml:space="preserve"> shells </w:t>
+        <w:t xml:space="preserve"> bouncing on Koopa shells </w:t>
       </w:r>
       <w:r>
         <w:rPr>
@@ -2542,21 +2323,7 @@
         <w:rPr>
           <w:rFonts w:asciiTheme="minorHAnsi" w:hAnsiTheme="minorHAnsi" w:cstheme="minorHAnsi"/>
         </w:rPr>
-        <w:t>You will notice that gym-super-</w:t>
-      </w:r>
-      <w:proofErr w:type="spellStart"/>
-      <w:r>
-        <w:rPr>
-          <w:rFonts w:asciiTheme="minorHAnsi" w:hAnsiTheme="minorHAnsi" w:cstheme="minorHAnsi"/>
-        </w:rPr>
-        <w:t>mario</w:t>
-      </w:r>
-      <w:proofErr w:type="spellEnd"/>
-      <w:r>
-        <w:rPr>
-          <w:rFonts w:asciiTheme="minorHAnsi" w:hAnsiTheme="minorHAnsi" w:cstheme="minorHAnsi"/>
-        </w:rPr>
-        <w:t xml:space="preserve">-bros reward function assumes the objective of the game is to move as far right as possible. You are encouraged to come up with other performance and evaluation metrics for your agents. Novel and interesting metrics that you come up with will be rewarded. </w:t>
+        <w:t xml:space="preserve">You will notice that gym-super-mario-bros reward function assumes the objective of the game is to move as far right as possible. You are encouraged to come up with other performance and evaluation metrics for your agents. Novel and interesting metrics that you come up with will be rewarded. </w:t>
       </w:r>
     </w:p>
     <w:p>
@@ -2592,6 +2359,7 @@
         <w:rPr>
           <w:rFonts w:cstheme="minorHAnsi"/>
         </w:rPr>
+        <w:lastRenderedPageBreak/>
         <w:t>Progression as a metric (get as far into the game as possible in terms of levels</w:t>
       </w:r>
       <w:r>
@@ -2627,73 +2395,346 @@
     </w:p>
     <w:p>
       <w:r>
+        <w:t xml:space="preserve">Many techniques were used to help visualise </w:t>
+      </w:r>
+      <w:r>
+        <w:t xml:space="preserve">the decision process of our agents. For the </w:t>
+      </w:r>
+      <w:r>
+        <w:t>rule-based</w:t>
+      </w:r>
+      <w:r>
+        <w:t xml:space="preserve"> agent, statements were added to the code that printed statistics to the terminal that we could use to identify what information the agent was accessing and using to make decisions. Gee’s code (2023) already included some commands of this nature, printing lists of locations for each identified entity to the terminal with each step it made. We added statements to print when the agent considered itself to not be mid-air, </w:t>
+      </w:r>
+      <w:r>
+        <w:t xml:space="preserve">as well as directly stating what action it performed each frame. Another trick used to help visualise the </w:t>
+      </w:r>
+      <w:r>
+        <w:t>decision-making</w:t>
+      </w:r>
+      <w:r>
+        <w:t xml:space="preserve"> process was to freeze the game the instant the agent decided to jump, giving us time to analyse the game’s state and see what conditions made it decide to do so. This was achieved through printing thousands of lines to the terminal, forcing the agent to wait until they were printed while we analysed the game.</w:t>
+      </w:r>
+    </w:p>
+    <w:p/>
+    <w:p>
+      <w:pPr>
+        <w:rPr>
+          <w:color w:val="538135" w:themeColor="accent6" w:themeShade="BF"/>
+        </w:rPr>
+      </w:pPr>
+      <w:r>
+        <w:rPr>
+          <w:color w:val="538135" w:themeColor="accent6" w:themeShade="BF"/>
+        </w:rPr>
+        <w:t>For the PPO algorithm, we were using limited visualisation techniques early on. After running into many hurdles in the development of the PPO model, we ad</w:t>
+      </w:r>
+      <w:r>
+        <w:rPr>
+          <w:color w:val="538135" w:themeColor="accent6" w:themeShade="BF"/>
+        </w:rPr>
+        <w:t>o</w:t>
+      </w:r>
+      <w:r>
+        <w:rPr>
+          <w:color w:val="538135" w:themeColor="accent6" w:themeShade="BF"/>
+        </w:rPr>
+        <w:t xml:space="preserve">pted the Monitor wrapper from stable-baselines3. This gave us a great amount of insight into what was going wrong with our models, as we couldn’t stay awake all night to monitor </w:t>
+      </w:r>
+      <w:r>
+        <w:rPr>
+          <w:color w:val="538135" w:themeColor="accent6" w:themeShade="BF"/>
+        </w:rPr>
+        <w:t xml:space="preserve">their </w:t>
+      </w:r>
+      <w:r>
+        <w:rPr>
+          <w:color w:val="538135" w:themeColor="accent6" w:themeShade="BF"/>
+        </w:rPr>
+        <w:t>progress in person.</w:t>
+      </w:r>
+    </w:p>
+    <w:p>
+      <w:pPr>
+        <w:rPr>
+          <w:color w:val="538135" w:themeColor="accent6" w:themeShade="BF"/>
+        </w:rPr>
+      </w:pPr>
+    </w:p>
+    <w:p>
+      <w:pPr>
+        <w:rPr>
+          <w:color w:val="538135" w:themeColor="accent6" w:themeShade="BF"/>
+        </w:rPr>
+      </w:pPr>
+      <w:r>
+        <w:rPr>
+          <w:noProof/>
+        </w:rPr>
+        <w:drawing>
+          <wp:inline distT="0" distB="0" distL="0" distR="0" wp14:anchorId="7D3463FD" wp14:editId="3C77F4A0">
+            <wp:extent cx="2430780" cy="1798826"/>
+            <wp:effectExtent l="0" t="0" r="7620" b="0"/>
+            <wp:docPr id="89094735" name="Picture 1"/>
+            <wp:cNvGraphicFramePr>
+              <a:graphicFrameLocks xmlns:a="http://schemas.openxmlformats.org/drawingml/2006/main" noChangeAspect="1"/>
+            </wp:cNvGraphicFramePr>
+            <a:graphic xmlns:a="http://schemas.openxmlformats.org/drawingml/2006/main">
+              <a:graphicData uri="http://schemas.openxmlformats.org/drawingml/2006/picture">
+                <pic:pic xmlns:pic="http://schemas.openxmlformats.org/drawingml/2006/picture">
+                  <pic:nvPicPr>
+                    <pic:cNvPr id="0" name="Picture 1"/>
+                    <pic:cNvPicPr>
+                      <a:picLocks noChangeAspect="1" noChangeArrowheads="1"/>
+                    </pic:cNvPicPr>
+                  </pic:nvPicPr>
+                  <pic:blipFill rotWithShape="1">
+                    <a:blip r:embed="rId5" cstate="print">
+                      <a:extLst>
+                        <a:ext uri="{28A0092B-C50C-407E-A947-70E740481C1C}">
+                          <a14:useLocalDpi xmlns:a14="http://schemas.microsoft.com/office/drawing/2010/main" val="0"/>
+                        </a:ext>
+                      </a:extLst>
+                    </a:blip>
+                    <a:srcRect l="66" r="33282"/>
+                    <a:stretch/>
+                  </pic:blipFill>
+                  <pic:spPr bwMode="auto">
+                    <a:xfrm>
+                      <a:off x="0" y="0"/>
+                      <a:ext cx="2514700" cy="1860928"/>
+                    </a:xfrm>
+                    <a:prstGeom prst="rect">
+                      <a:avLst/>
+                    </a:prstGeom>
+                    <a:noFill/>
+                    <a:ln>
+                      <a:noFill/>
+                    </a:ln>
+                    <a:extLst>
+                      <a:ext uri="{53640926-AAD7-44D8-BBD7-CCE9431645EC}">
+                        <a14:shadowObscured xmlns:a14="http://schemas.microsoft.com/office/drawing/2010/main"/>
+                      </a:ext>
+                    </a:extLst>
+                  </pic:spPr>
+                </pic:pic>
+              </a:graphicData>
+            </a:graphic>
+          </wp:inline>
+        </w:drawing>
+      </w:r>
+    </w:p>
+    <w:p>
+      <w:pPr>
+        <w:rPr>
+          <w:rFonts w:cstheme="minorHAnsi"/>
+          <w:color w:val="538135" w:themeColor="accent6" w:themeShade="BF"/>
+        </w:rPr>
+      </w:pPr>
+      <w:r>
+        <w:rPr>
+          <w:rFonts w:cstheme="minorHAnsi"/>
+          <w:color w:val="538135" w:themeColor="accent6" w:themeShade="BF"/>
+        </w:rPr>
+        <w:t>Figure 1: the rollout/ep_rew_mean (average episode reward) graph depicts our model falling into a local optimum, dying as fast as possible on repeat.</w:t>
+      </w:r>
+    </w:p>
+    <w:p>
+      <w:pPr>
+        <w:tabs>
+          <w:tab w:val="left" w:pos="1680"/>
+        </w:tabs>
+        <w:rPr>
+          <w:rFonts w:cstheme="minorHAnsi"/>
+          <w:color w:val="538135" w:themeColor="accent6" w:themeShade="BF"/>
+        </w:rPr>
+      </w:pPr>
+    </w:p>
+    <w:p>
+      <w:pPr>
+        <w:tabs>
+          <w:tab w:val="left" w:pos="1680"/>
+        </w:tabs>
+        <w:rPr>
+          <w:rFonts w:cstheme="minorHAnsi"/>
+          <w:color w:val="538135" w:themeColor="accent6" w:themeShade="BF"/>
+        </w:rPr>
+      </w:pPr>
+    </w:p>
+    <w:p>
+      <w:pPr>
+        <w:rPr>
+          <w:rFonts w:cstheme="minorHAnsi"/>
+          <w:color w:val="538135" w:themeColor="accent6" w:themeShade="BF"/>
+        </w:rPr>
+      </w:pPr>
+      <w:r>
+        <w:rPr>
+          <w:noProof/>
+        </w:rPr>
+        <w:drawing>
+          <wp:inline distT="0" distB="0" distL="0" distR="0" wp14:anchorId="6F4E644C" wp14:editId="5B5A90F5">
+            <wp:extent cx="3718560" cy="1854333"/>
+            <wp:effectExtent l="0" t="0" r="0" b="0"/>
+            <wp:docPr id="1012804050" name="Picture 2"/>
+            <wp:cNvGraphicFramePr>
+              <a:graphicFrameLocks xmlns:a="http://schemas.openxmlformats.org/drawingml/2006/main" noChangeAspect="1"/>
+            </wp:cNvGraphicFramePr>
+            <a:graphic xmlns:a="http://schemas.openxmlformats.org/drawingml/2006/main">
+              <a:graphicData uri="http://schemas.openxmlformats.org/drawingml/2006/picture">
+                <pic:pic xmlns:pic="http://schemas.openxmlformats.org/drawingml/2006/picture">
+                  <pic:nvPicPr>
+                    <pic:cNvPr id="0" name="Picture 3"/>
+                    <pic:cNvPicPr>
+                      <a:picLocks noChangeAspect="1" noChangeArrowheads="1"/>
+                    </pic:cNvPicPr>
+                  </pic:nvPicPr>
+                  <pic:blipFill>
+                    <a:blip r:embed="rId6" cstate="print">
+                      <a:extLst>
+                        <a:ext uri="{28A0092B-C50C-407E-A947-70E740481C1C}">
+                          <a14:useLocalDpi xmlns:a14="http://schemas.microsoft.com/office/drawing/2010/main" val="0"/>
+                        </a:ext>
+                      </a:extLst>
+                    </a:blip>
+                    <a:srcRect/>
+                    <a:stretch>
+                      <a:fillRect/>
+                    </a:stretch>
+                  </pic:blipFill>
+                  <pic:spPr bwMode="auto">
+                    <a:xfrm>
+                      <a:off x="0" y="0"/>
+                      <a:ext cx="3735268" cy="1862665"/>
+                    </a:xfrm>
+                    <a:prstGeom prst="rect">
+                      <a:avLst/>
+                    </a:prstGeom>
+                    <a:noFill/>
+                    <a:ln>
+                      <a:noFill/>
+                    </a:ln>
+                  </pic:spPr>
+                </pic:pic>
+              </a:graphicData>
+            </a:graphic>
+          </wp:inline>
+        </w:drawing>
+      </w:r>
+    </w:p>
+    <w:p>
+      <w:pPr>
+        <w:rPr>
+          <w:rFonts w:cstheme="minorHAnsi"/>
+          <w:color w:val="538135" w:themeColor="accent6" w:themeShade="BF"/>
+        </w:rPr>
+      </w:pPr>
+      <w:r>
+        <w:rPr>
+          <w:rFonts w:cstheme="minorHAnsi"/>
+          <w:color w:val="538135" w:themeColor="accent6" w:themeShade="BF"/>
+        </w:rPr>
         <w:lastRenderedPageBreak/>
-        <w:t xml:space="preserve">Many techniques were used to help visualise </w:t>
-      </w:r>
-      <w:r>
-        <w:t xml:space="preserve">the decision process of our agents. For the </w:t>
-      </w:r>
-      <w:proofErr w:type="gramStart"/>
-      <w:r>
-        <w:t>rule based</w:t>
-      </w:r>
-      <w:proofErr w:type="gramEnd"/>
-      <w:r>
-        <w:t xml:space="preserve"> agent, statements were added to the code that printed statistics to the terminal that we could use to identify what information the agent was accessing and using to make decisions. Gee’s code (2023) already included some commands of this nature, printing lists of locations for each identified entity to the terminal with each step it made. We added statements to print when the agent considered itself to not be mid-air, </w:t>
-      </w:r>
-      <w:r>
-        <w:t xml:space="preserve">as well as directly stating what action it performed each frame. Another trick used to help visualise the </w:t>
-      </w:r>
-      <w:proofErr w:type="gramStart"/>
-      <w:r>
-        <w:t>decision making</w:t>
-      </w:r>
-      <w:proofErr w:type="gramEnd"/>
-      <w:r>
-        <w:t xml:space="preserve"> process was to freeze the game the instant the agent decided to jump, giving us time to analyse the game’s state and see what conditions made it decide to do so. This was achieved through printing thousands of lines to the terminal, forcing the agent to wait until they were printed while we analysed the game.</w:t>
-      </w:r>
-    </w:p>
-    <w:p/>
-    <w:p>
-      <w:pPr>
-        <w:rPr>
-          <w:rFonts w:cstheme="minorHAnsi"/>
-        </w:rPr>
-      </w:pPr>
-      <w:r>
-        <w:t>-</w:t>
-      </w:r>
-      <w:r>
-        <w:rPr>
-          <w:rFonts w:cstheme="minorHAnsi"/>
-        </w:rPr>
-        <w:t>PPO printing</w:t>
-      </w:r>
-      <w:r>
-        <w:rPr>
-          <w:rFonts w:cstheme="minorHAnsi"/>
-        </w:rPr>
-        <w:t xml:space="preserve"> (</w:t>
-      </w:r>
-      <w:proofErr w:type="spellStart"/>
-      <w:r>
-        <w:rPr>
-          <w:rFonts w:cstheme="minorHAnsi"/>
-        </w:rPr>
-        <w:t>tenserboard</w:t>
-      </w:r>
-      <w:proofErr w:type="spellEnd"/>
-      <w:r>
-        <w:rPr>
-          <w:rFonts w:cstheme="minorHAnsi"/>
-        </w:rPr>
-        <w:t>, other visualisation techniques)</w:t>
-      </w:r>
-    </w:p>
-    <w:p>
-      <w:pPr>
-        <w:rPr>
-          <w:rFonts w:cstheme="minorHAnsi"/>
+        <w:t>Figure 2: these graphs display our most stable model, using a learning rate of 0.000001, it plateaued after roughly 1 million steps (note the ep_rew_mean begins at 1600). Notice the entropy loss stabilising.</w:t>
+      </w:r>
+    </w:p>
+    <w:p>
+      <w:pPr>
+        <w:rPr>
+          <w:rFonts w:cstheme="minorHAnsi"/>
+          <w:color w:val="538135" w:themeColor="accent6" w:themeShade="BF"/>
+        </w:rPr>
+      </w:pPr>
+    </w:p>
+    <w:p>
+      <w:pPr>
+        <w:rPr>
+          <w:rFonts w:cstheme="minorHAnsi"/>
+          <w:color w:val="538135" w:themeColor="accent6" w:themeShade="BF"/>
+        </w:rPr>
+      </w:pPr>
+      <w:r>
+        <w:rPr>
+          <w:rFonts w:cstheme="minorHAnsi"/>
+          <w:color w:val="538135" w:themeColor="accent6" w:themeShade="BF"/>
+        </w:rPr>
+        <w:t>Additionally, some shorter hand monitoring to ensure the learning was occurring involved console printing as well. The following image is an array of statistics provided by stable-baselines3’s libraries.</w:t>
+      </w:r>
+    </w:p>
+    <w:p>
+      <w:pPr>
+        <w:rPr>
+          <w:rFonts w:cstheme="minorHAnsi"/>
+          <w:color w:val="538135" w:themeColor="accent6" w:themeShade="BF"/>
+        </w:rPr>
+      </w:pPr>
+    </w:p>
+    <w:p>
+      <w:pPr>
+        <w:rPr>
+          <w:rFonts w:cstheme="minorHAnsi"/>
+          <w:color w:val="538135" w:themeColor="accent6" w:themeShade="BF"/>
+        </w:rPr>
+      </w:pPr>
+      <w:r>
+        <w:rPr>
+          <w:noProof/>
+        </w:rPr>
+        <w:drawing>
+          <wp:inline distT="0" distB="0" distL="0" distR="0" wp14:anchorId="2A574AB3" wp14:editId="38B37DA9">
+            <wp:extent cx="2282190" cy="2272938"/>
+            <wp:effectExtent l="0" t="0" r="3810" b="0"/>
+            <wp:docPr id="1194098681" name="Picture 3"/>
+            <wp:cNvGraphicFramePr>
+              <a:graphicFrameLocks xmlns:a="http://schemas.openxmlformats.org/drawingml/2006/main" noChangeAspect="1"/>
+            </wp:cNvGraphicFramePr>
+            <a:graphic xmlns:a="http://schemas.openxmlformats.org/drawingml/2006/main">
+              <a:graphicData uri="http://schemas.openxmlformats.org/drawingml/2006/picture">
+                <pic:pic xmlns:pic="http://schemas.openxmlformats.org/drawingml/2006/picture">
+                  <pic:nvPicPr>
+                    <pic:cNvPr id="0" name="Picture 5"/>
+                    <pic:cNvPicPr>
+                      <a:picLocks noChangeAspect="1" noChangeArrowheads="1"/>
+                    </pic:cNvPicPr>
+                  </pic:nvPicPr>
+                  <pic:blipFill>
+                    <a:blip r:embed="rId7" cstate="print">
+                      <a:extLst>
+                        <a:ext uri="{28A0092B-C50C-407E-A947-70E740481C1C}">
+                          <a14:useLocalDpi xmlns:a14="http://schemas.microsoft.com/office/drawing/2010/main" val="0"/>
+                        </a:ext>
+                      </a:extLst>
+                    </a:blip>
+                    <a:srcRect/>
+                    <a:stretch>
+                      <a:fillRect/>
+                    </a:stretch>
+                  </pic:blipFill>
+                  <pic:spPr bwMode="auto">
+                    <a:xfrm>
+                      <a:off x="0" y="0"/>
+                      <a:ext cx="2288355" cy="2279078"/>
+                    </a:xfrm>
+                    <a:prstGeom prst="rect">
+                      <a:avLst/>
+                    </a:prstGeom>
+                    <a:noFill/>
+                    <a:ln>
+                      <a:noFill/>
+                    </a:ln>
+                  </pic:spPr>
+                </pic:pic>
+              </a:graphicData>
+            </a:graphic>
+          </wp:inline>
+        </w:drawing>
+      </w:r>
+    </w:p>
+    <w:p>
+      <w:pPr>
+        <w:rPr>
+          <w:rFonts w:cstheme="minorHAnsi"/>
+          <w:color w:val="538135" w:themeColor="accent6" w:themeShade="BF"/>
         </w:rPr>
       </w:pPr>
     </w:p>
@@ -2810,50 +2851,43 @@
           <w:ilvl w:val="0"/>
           <w:numId w:val="1"/>
         </w:numPr>
-      </w:pPr>
-      <w:proofErr w:type="spellStart"/>
-      <w:r>
-        <w:t>Kauten</w:t>
-      </w:r>
-      <w:proofErr w:type="spellEnd"/>
-      <w:r>
-        <w:t xml:space="preserve">, C. (2018). </w:t>
-      </w:r>
-      <w:r>
-        <w:rPr>
+        <w:rPr>
+          <w:rFonts w:cstheme="minorHAnsi"/>
+        </w:rPr>
+      </w:pPr>
+      <w:r>
+        <w:rPr>
+          <w:rFonts w:cstheme="minorHAnsi"/>
+        </w:rPr>
+        <w:t xml:space="preserve">Kauten, C. (2018). </w:t>
+      </w:r>
+      <w:r>
+        <w:rPr>
+          <w:rFonts w:cstheme="minorHAnsi"/>
           <w:i/>
           <w:iCs/>
         </w:rPr>
-        <w:t xml:space="preserve">Super Mario Bros for </w:t>
-      </w:r>
-      <w:proofErr w:type="spellStart"/>
-      <w:r>
-        <w:rPr>
-          <w:i/>
-          <w:iCs/>
-        </w:rPr>
-        <w:t>OpenAI</w:t>
-      </w:r>
-      <w:proofErr w:type="spellEnd"/>
-      <w:r>
-        <w:rPr>
-          <w:i/>
-          <w:iCs/>
-        </w:rPr>
-        <w:t xml:space="preserve"> Gym</w:t>
-      </w:r>
-      <w:r>
+        <w:t>Super Mario Bros for OpenAI Gym</w:t>
+      </w:r>
+      <w:r>
+        <w:rPr>
+          <w:rFonts w:cstheme="minorHAnsi"/>
+        </w:rPr>
         <w:t xml:space="preserve">. GitHub. Retrieved October 10, 2023, from </w:t>
       </w:r>
-      <w:hyperlink r:id="rId5" w:history="1">
+      <w:hyperlink r:id="rId8" w:history="1">
         <w:r>
           <w:rPr>
             <w:rStyle w:val="Hyperlink"/>
+            <w:rFonts w:cstheme="minorHAnsi"/>
           </w:rPr>
           <w:t>https://github.com/Kautenja/gym-super-mario-bros</w:t>
         </w:r>
       </w:hyperlink>
       <w:r>
+        <w:rPr>
+          <w:rFonts w:cstheme="minorHAnsi"/>
+        </w:rPr>
         <w:t xml:space="preserve"> </w:t>
       </w:r>
     </w:p>
@@ -2864,29 +2898,43 @@
           <w:ilvl w:val="0"/>
           <w:numId w:val="1"/>
         </w:numPr>
-      </w:pPr>
-      <w:r>
+        <w:rPr>
+          <w:rFonts w:cstheme="minorHAnsi"/>
+        </w:rPr>
+      </w:pPr>
+      <w:r>
+        <w:rPr>
+          <w:rFonts w:cstheme="minorHAnsi"/>
+        </w:rPr>
         <w:t xml:space="preserve">Gee, L. (2023). </w:t>
       </w:r>
       <w:r>
         <w:rPr>
+          <w:rFonts w:cstheme="minorHAnsi"/>
           <w:i/>
           <w:iCs/>
         </w:rPr>
         <w:t>mario_locate_objects.py</w:t>
       </w:r>
       <w:r>
+        <w:rPr>
+          <w:rFonts w:cstheme="minorHAnsi"/>
+        </w:rPr>
         <w:t xml:space="preserve">. UWA Learning Management System. Retrieved October 5, 2023, from </w:t>
       </w:r>
-      <w:hyperlink r:id="rId6" w:history="1">
+      <w:hyperlink r:id="rId9" w:history="1">
         <w:r>
           <w:rPr>
             <w:rStyle w:val="Hyperlink"/>
+            <w:rFonts w:cstheme="minorHAnsi"/>
           </w:rPr>
           <w:t>https://lms.uwa.edu.au/bbcswebdav/pid-3405777-dt-content-rid-43562900_1/xid-43562900_1</w:t>
         </w:r>
       </w:hyperlink>
       <w:r>
+        <w:rPr>
+          <w:rFonts w:cstheme="minorHAnsi"/>
+        </w:rPr>
         <w:t xml:space="preserve"> </w:t>
       </w:r>
     </w:p>
@@ -2897,21 +2945,60 @@
           <w:ilvl w:val="0"/>
           <w:numId w:val="1"/>
         </w:numPr>
-      </w:pPr>
-      <w:r>
-        <w:t xml:space="preserve">[other references; use APA7 style; </w:t>
-      </w:r>
-      <w:proofErr w:type="spellStart"/>
-      <w:r>
-        <w:t>pytorch</w:t>
-      </w:r>
-      <w:proofErr w:type="spellEnd"/>
-      <w:r>
-        <w:t xml:space="preserve"> tutorial</w:t>
-      </w:r>
-      <w:r>
-        <w:t>?]</w:t>
-      </w:r>
+        <w:rPr>
+          <w:rStyle w:val="Hyperlink"/>
+          <w:rFonts w:cstheme="minorHAnsi"/>
+          <w:color w:val="FF0000"/>
+          <w:u w:val="none"/>
+        </w:rPr>
+      </w:pPr>
+      <w:r>
+        <w:rPr>
+          <w:rFonts w:cstheme="minorHAnsi"/>
+          <w:color w:val="FF0000"/>
+        </w:rPr>
+        <w:t>ClarityCoders. (20</w:t>
+      </w:r>
+      <w:r>
+        <w:rPr>
+          <w:rFonts w:cstheme="minorHAnsi"/>
+          <w:color w:val="FF0000"/>
+        </w:rPr>
+        <w:t>22</w:t>
+      </w:r>
+      <w:r>
+        <w:rPr>
+          <w:rFonts w:cstheme="minorHAnsi"/>
+          <w:color w:val="FF0000"/>
+        </w:rPr>
+        <w:t xml:space="preserve">). </w:t>
+      </w:r>
+      <w:r>
+        <w:rPr>
+          <w:rFonts w:cstheme="minorHAnsi"/>
+          <w:i/>
+          <w:iCs/>
+          <w:color w:val="FF0000"/>
+        </w:rPr>
+        <w:t>Mario PPO</w:t>
+      </w:r>
+      <w:r>
+        <w:rPr>
+          <w:rFonts w:cstheme="minorHAnsi"/>
+          <w:color w:val="FF0000"/>
+        </w:rPr>
+        <w:t xml:space="preserve">. GitHub. Retrieved October 15, 2023, from </w:t>
+      </w:r>
+      <w:hyperlink r:id="rId10" w:history="1">
+        <w:r>
+          <w:rPr>
+            <w:rStyle w:val="Hyperlink"/>
+            <w:rFonts w:cstheme="minorHAnsi"/>
+            <w:color w:val="FF0000"/>
+          </w:rPr>
+          <w:t>https://github.com/ClarityCoders/MarioPPO/tree/master</w:t>
+        </w:r>
+      </w:hyperlink>
     </w:p>
     <w:p>
       <w:pPr>
@@ -2921,106 +3008,103 @@
           <w:numId w:val="1"/>
         </w:numPr>
         <w:rPr>
-          <w:color w:val="FF0000"/>
-        </w:rPr>
-      </w:pPr>
+          <w:rFonts w:cstheme="minorHAnsi"/>
+        </w:rPr>
+      </w:pPr>
+      <w:r>
+        <w:rPr>
+          <w:rFonts w:cstheme="minorHAnsi"/>
+        </w:rPr>
+        <w:t xml:space="preserve">[other references; use APA7 style; </w:t>
+      </w:r>
       <w:proofErr w:type="spellStart"/>
       <w:r>
         <w:rPr>
-          <w:color w:val="FF0000"/>
-        </w:rPr>
-        <w:t>ClarityCoders</w:t>
+          <w:rFonts w:cstheme="minorHAnsi"/>
+        </w:rPr>
+        <w:t>pytorch</w:t>
       </w:r>
       <w:proofErr w:type="spellEnd"/>
       <w:r>
         <w:rPr>
-          <w:color w:val="FF0000"/>
-        </w:rPr>
-        <w:t>. (20</w:t>
-      </w:r>
-      <w:r>
-        <w:rPr>
-          <w:color w:val="FF0000"/>
-        </w:rPr>
-        <w:t>22</w:t>
-      </w:r>
-      <w:r>
-        <w:rPr>
-          <w:color w:val="FF0000"/>
-        </w:rPr>
-        <w:t xml:space="preserve">). </w:t>
-      </w:r>
-      <w:r>
-        <w:rPr>
-          <w:i/>
-          <w:iCs/>
-          <w:color w:val="FF0000"/>
-        </w:rPr>
-        <w:t xml:space="preserve">Mario </w:t>
-      </w:r>
-      <w:r>
-        <w:rPr>
-          <w:i/>
-          <w:iCs/>
-          <w:color w:val="FF0000"/>
-        </w:rPr>
-        <w:t>PPO</w:t>
-      </w:r>
-      <w:r>
-        <w:rPr>
-          <w:color w:val="FF0000"/>
-        </w:rPr>
-        <w:t>. GitHub. Retrieved October 1</w:t>
-      </w:r>
-      <w:r>
-        <w:rPr>
-          <w:color w:val="FF0000"/>
-        </w:rPr>
-        <w:t>5</w:t>
-      </w:r>
-      <w:r>
-        <w:rPr>
-          <w:color w:val="FF0000"/>
-        </w:rPr>
-        <w:t xml:space="preserve">, 2023, from </w:t>
-      </w:r>
-      <w:hyperlink r:id="rId7" w:history="1">
-        <w:r>
-          <w:rPr>
-            <w:rStyle w:val="Hyperlink"/>
-            <w:color w:val="FF0000"/>
-          </w:rPr>
-          <w:t>https://github.com/ClarityCoders/MarioPPO/tree/master</w:t>
-        </w:r>
-      </w:hyperlink>
-    </w:p>
-    <w:p/>
-    <w:p/>
-    <w:p/>
-    <w:p/>
-    <w:p/>
-    <w:p/>
-    <w:p>
-      <w:r>
+          <w:rFonts w:cstheme="minorHAnsi"/>
+        </w:rPr>
+        <w:t xml:space="preserve"> tutorial?]</w:t>
+      </w:r>
+    </w:p>
+    <w:p>
+      <w:pPr>
+        <w:rPr>
+          <w:rFonts w:cstheme="minorHAnsi"/>
+        </w:rPr>
+      </w:pPr>
+    </w:p>
+    <w:p>
+      <w:pPr>
+        <w:rPr>
+          <w:rFonts w:cstheme="minorHAnsi"/>
+        </w:rPr>
+      </w:pPr>
+    </w:p>
+    <w:p>
+      <w:pPr>
+        <w:rPr>
+          <w:rFonts w:cstheme="minorHAnsi"/>
+        </w:rPr>
+      </w:pPr>
+    </w:p>
+    <w:p>
+      <w:pPr>
+        <w:rPr>
+          <w:rFonts w:cstheme="minorHAnsi"/>
+        </w:rPr>
+      </w:pPr>
+    </w:p>
+    <w:p>
+      <w:pPr>
+        <w:rPr>
+          <w:rFonts w:cstheme="minorHAnsi"/>
+        </w:rPr>
+      </w:pPr>
+    </w:p>
+    <w:p>
+      <w:pPr>
+        <w:rPr>
+          <w:rFonts w:cstheme="minorHAnsi"/>
+        </w:rPr>
+      </w:pPr>
+    </w:p>
+    <w:p>
+      <w:pPr>
+        <w:rPr>
+          <w:rFonts w:cstheme="minorHAnsi"/>
+        </w:rPr>
+      </w:pPr>
+      <w:r>
+        <w:rPr>
+          <w:rFonts w:cstheme="minorHAnsi"/>
+        </w:rPr>
         <w:t>Misc. notes [DELETE BEFORE SUBMITTING]:</w:t>
       </w:r>
     </w:p>
     <w:p>
       <w:pPr>
         <w:pStyle w:val="NormalWeb"/>
-      </w:pPr>
-      <w:r>
-        <w:rPr>
-          <w:rFonts w:ascii="LMRoman12" w:hAnsi="LMRoman12"/>
-        </w:rPr>
-        <w:lastRenderedPageBreak/>
+        <w:rPr>
+          <w:rFonts w:asciiTheme="minorHAnsi" w:hAnsiTheme="minorHAnsi" w:cstheme="minorHAnsi"/>
+        </w:rPr>
+      </w:pPr>
+      <w:r>
+        <w:rPr>
+          <w:rFonts w:asciiTheme="minorHAnsi" w:hAnsiTheme="minorHAnsi" w:cstheme="minorHAnsi"/>
+        </w:rPr>
         <w:t xml:space="preserve">Our agents are Hand Implemented Rule based agent and PPO from Stable Baselines </w:t>
       </w:r>
     </w:p>
     <w:p>
       <w:pPr>
         <w:rPr>
-          <w:rFonts w:ascii="Berlin Sans FB" w:hAnsi="Berlin Sans FB"/>
+          <w:rFonts w:cstheme="minorHAnsi"/>
           <w:sz w:val="36"/>
           <w:szCs w:val="36"/>
         </w:rPr>
@@ -3036,137 +3120,27 @@
         <w:rPr>
           <w:rFonts w:cstheme="minorHAnsi"/>
         </w:rPr>
-        <w:t xml:space="preserve">When we make changes to existing code (Laurens, </w:t>
-      </w:r>
-      <w:proofErr w:type="spellStart"/>
-      <w:r>
-        <w:rPr>
-          <w:rFonts w:cstheme="minorHAnsi"/>
-        </w:rPr>
-        <w:t>pytorch</w:t>
-      </w:r>
-      <w:proofErr w:type="spellEnd"/>
-      <w:r>
-        <w:rPr>
-          <w:rFonts w:cstheme="minorHAnsi"/>
-        </w:rPr>
-        <w:t xml:space="preserve"> tutorial) document it!</w:t>
-      </w:r>
-    </w:p>
-    <w:p>
-      <w:pPr>
-        <w:rPr>
-          <w:rFonts w:ascii="Berlin Sans FB" w:hAnsi="Berlin Sans FB"/>
+        <w:t>When we make changes to existing code (Laurens, pytorch tutorial) document it!</w:t>
+      </w:r>
+    </w:p>
+    <w:p>
+      <w:pPr>
+        <w:rPr>
+          <w:rFonts w:cstheme="minorHAnsi"/>
           <w:sz w:val="36"/>
           <w:szCs w:val="36"/>
         </w:rPr>
       </w:pPr>
       <w:r>
         <w:rPr>
-          <w:rFonts w:ascii="Menlo" w:hAnsi="Menlo" w:cs="Menlo"/>
+          <w:rFonts w:cstheme="minorHAnsi"/>
           <w:color w:val="000000"/>
           <w:kern w:val="0"/>
           <w:sz w:val="22"/>
           <w:szCs w:val="22"/>
           <w:lang w:val="en-GB"/>
         </w:rPr>
-        <w:t>‘</w:t>
-      </w:r>
-      <w:proofErr w:type="gramStart"/>
-      <w:r>
-        <w:rPr>
-          <w:rFonts w:ascii="Menlo" w:hAnsi="Menlo" w:cs="Menlo"/>
-          <w:color w:val="000000"/>
-          <w:kern w:val="0"/>
-          <w:sz w:val="22"/>
-          <w:szCs w:val="22"/>
-          <w:lang w:val="en-GB"/>
-        </w:rPr>
-        <w:t>poetry</w:t>
-      </w:r>
-      <w:proofErr w:type="gramEnd"/>
-      <w:r>
-        <w:rPr>
-          <w:rFonts w:ascii="Menlo" w:hAnsi="Menlo" w:cs="Menlo"/>
-          <w:color w:val="000000"/>
-          <w:kern w:val="0"/>
-          <w:sz w:val="22"/>
-          <w:szCs w:val="22"/>
-          <w:lang w:val="en-GB"/>
-        </w:rPr>
-        <w:t xml:space="preserve"> run </w:t>
-      </w:r>
-      <w:proofErr w:type="spellStart"/>
-      <w:r>
-        <w:rPr>
-          <w:rFonts w:ascii="Menlo" w:hAnsi="Menlo" w:cs="Menlo"/>
-          <w:color w:val="000000"/>
-          <w:kern w:val="0"/>
-          <w:sz w:val="22"/>
-          <w:szCs w:val="22"/>
-          <w:lang w:val="en-GB"/>
-        </w:rPr>
-        <w:t>nes_py</w:t>
-      </w:r>
-      <w:proofErr w:type="spellEnd"/>
-      <w:r>
-        <w:rPr>
-          <w:rFonts w:ascii="Menlo" w:hAnsi="Menlo" w:cs="Menlo"/>
-          <w:color w:val="000000"/>
-          <w:kern w:val="0"/>
-          <w:sz w:val="22"/>
-          <w:szCs w:val="22"/>
-          <w:lang w:val="en-GB"/>
-        </w:rPr>
-        <w:t xml:space="preserve"> --rom super-</w:t>
-      </w:r>
-      <w:proofErr w:type="spellStart"/>
-      <w:r>
-        <w:rPr>
-          <w:rFonts w:ascii="Menlo" w:hAnsi="Menlo" w:cs="Menlo"/>
-          <w:color w:val="000000"/>
-          <w:kern w:val="0"/>
-          <w:sz w:val="22"/>
-          <w:szCs w:val="22"/>
-          <w:lang w:val="en-GB"/>
-        </w:rPr>
-        <w:t>mario</w:t>
-      </w:r>
-      <w:proofErr w:type="spellEnd"/>
-      <w:r>
-        <w:rPr>
-          <w:rFonts w:ascii="Menlo" w:hAnsi="Menlo" w:cs="Menlo"/>
-          <w:color w:val="000000"/>
-          <w:kern w:val="0"/>
-          <w:sz w:val="22"/>
-          <w:szCs w:val="22"/>
-          <w:lang w:val="en-GB"/>
-        </w:rPr>
-        <w:t>-</w:t>
-      </w:r>
-      <w:proofErr w:type="spellStart"/>
-      <w:r>
-        <w:rPr>
-          <w:rFonts w:ascii="Menlo" w:hAnsi="Menlo" w:cs="Menlo"/>
-          <w:color w:val="000000"/>
-          <w:kern w:val="0"/>
-          <w:sz w:val="22"/>
-          <w:szCs w:val="22"/>
-          <w:lang w:val="en-GB"/>
-        </w:rPr>
-        <w:t>bros.nes</w:t>
-      </w:r>
-      <w:proofErr w:type="spellEnd"/>
-      <w:r>
-        <w:rPr>
-          <w:rFonts w:ascii="Menlo" w:hAnsi="Menlo" w:cs="Menlo"/>
-          <w:color w:val="000000"/>
-          <w:kern w:val="0"/>
-          <w:sz w:val="22"/>
-          <w:szCs w:val="22"/>
-          <w:lang w:val="en-GB"/>
-        </w:rPr>
-        <w:t xml:space="preserve"> --mode human’ for human controlled Mario</w:t>
+        <w:t>‘poetry run nes_py --rom super-mario-bros.nes --mode human’ for human controlled Mario</w:t>
       </w:r>
     </w:p>
     <w:p/>

</xml_diff>